<commit_message>
docx to pdf for ch.4
</commit_message>
<xml_diff>
--- a/InfoSec/homework/4.docx
+++ b/InfoSec/homework/4.docx
@@ -1,6 +1,6 @@
 
 <file path=word/document.xml><?xml version="1.0" encoding="utf-8"?>
-<w:document xmlns:wpc="http://schemas.microsoft.com/office/word/2010/wordprocessingCanvas" xmlns:cx="http://schemas.microsoft.com/office/drawing/2014/chartex" xmlns:cx1="http://schemas.microsoft.com/office/drawing/2015/9/8/chartex" xmlns:cx2="http://schemas.microsoft.com/office/drawing/2015/10/21/chartex" xmlns:cx3="http://schemas.microsoft.com/office/drawing/2016/5/9/chartex" xmlns:cx4="http://schemas.microsoft.com/office/drawing/2016/5/10/chartex" xmlns:cx5="http://schemas.microsoft.com/office/drawing/2016/5/11/chartex" xmlns:cx6="http://schemas.microsoft.com/office/drawing/2016/5/12/chartex" xmlns:cx7="http://schemas.microsoft.com/office/drawing/2016/5/13/chartex" xmlns:cx8="http://schemas.microsoft.com/office/drawing/2016/5/14/chartex" xmlns:mc="http://schemas.openxmlformats.org/markup-compatibility/2006" xmlns:aink="http://schemas.microsoft.com/office/drawing/2016/ink" xmlns:am3d="http://schemas.microsoft.com/office/drawing/2017/model3d" xmlns:o="urn:schemas-microsoft-com:office:office" xmlns:oel="http://schemas.microsoft.com/office/2019/extlst" xmlns:r="http://schemas.openxmlformats.org/officeDocument/2006/relationships" xmlns:m="http://schemas.openxmlformats.org/officeDocument/2006/math" xmlns:v="urn:schemas-microsoft-com:vml" xmlns:wp14="http://schemas.microsoft.com/office/word/2010/wordprocessingDrawing" xmlns:wp="http://schemas.openxmlformats.org/drawingml/2006/wordprocessingDrawing" xmlns:w10="urn:schemas-microsoft-com:office:word" xmlns:w="http://schemas.openxmlformats.org/wordprocessingml/2006/main" xmlns:w14="http://schemas.microsoft.com/office/word/2010/wordml" xmlns:w15="http://schemas.microsoft.com/office/word/2012/wordml" xmlns:w16cex="http://schemas.microsoft.com/office/word/2018/wordml/cex" xmlns:w16cid="http://schemas.microsoft.com/office/word/2016/wordml/cid" xmlns:w16="http://schemas.microsoft.com/office/word/2018/wordml" xmlns:w16du="http://schemas.microsoft.com/office/word/2023/wordml/word16du" xmlns:w16sdtdh="http://schemas.microsoft.com/office/word/2020/wordml/sdtdatahash" xmlns:w16se="http://schemas.microsoft.com/office/word/2015/wordml/symex" xmlns:wpg="http://schemas.microsoft.com/office/word/2010/wordprocessingGroup" xmlns:wpi="http://schemas.microsoft.com/office/word/2010/wordprocessingInk" xmlns:wne="http://schemas.microsoft.com/office/word/2006/wordml" xmlns:wps="http://schemas.microsoft.com/office/word/2010/wordprocessingShape" mc:Ignorable="w14 w15 w16se w16cid w16 w16cex w16sdtdh wp14">
+<w:document xmlns:wpc="http://schemas.microsoft.com/office/word/2010/wordprocessingCanvas" xmlns:cx="http://schemas.microsoft.com/office/drawing/2014/chartex" xmlns:cx1="http://schemas.microsoft.com/office/drawing/2015/9/8/chartex" xmlns:cx2="http://schemas.microsoft.com/office/drawing/2015/10/21/chartex" xmlns:cx3="http://schemas.microsoft.com/office/drawing/2016/5/9/chartex" xmlns:cx4="http://schemas.microsoft.com/office/drawing/2016/5/10/chartex" xmlns:cx5="http://schemas.microsoft.com/office/drawing/2016/5/11/chartex" xmlns:cx6="http://schemas.microsoft.com/office/drawing/2016/5/12/chartex" xmlns:cx7="http://schemas.microsoft.com/office/drawing/2016/5/13/chartex" xmlns:cx8="http://schemas.microsoft.com/office/drawing/2016/5/14/chartex" xmlns:mc="http://schemas.openxmlformats.org/markup-compatibility/2006" xmlns:aink="http://schemas.microsoft.com/office/drawing/2016/ink" xmlns:am3d="http://schemas.microsoft.com/office/drawing/2017/model3d" xmlns:o="urn:schemas-microsoft-com:office:office" xmlns:oel="http://schemas.microsoft.com/office/2019/extlst" xmlns:r="http://schemas.openxmlformats.org/officeDocument/2006/relationships" xmlns:m="http://schemas.openxmlformats.org/officeDocument/2006/math" xmlns:v="urn:schemas-microsoft-com:vml" xmlns:wp14="http://schemas.microsoft.com/office/word/2010/wordprocessingDrawing" xmlns:wp="http://schemas.openxmlformats.org/drawingml/2006/wordprocessingDrawing" xmlns:w10="urn:schemas-microsoft-com:office:word" xmlns:w="http://schemas.openxmlformats.org/wordprocessingml/2006/main" xmlns:w14="http://schemas.microsoft.com/office/word/2010/wordml" xmlns:w15="http://schemas.microsoft.com/office/word/2012/wordml" xmlns:w16cex="http://schemas.microsoft.com/office/word/2018/wordml/cex" xmlns:w16cid="http://schemas.microsoft.com/office/word/2016/wordml/cid" xmlns:w16="http://schemas.microsoft.com/office/word/2018/wordml" xmlns:w16sdtdh="http://schemas.microsoft.com/office/word/2020/wordml/sdtdatahash" xmlns:w16se="http://schemas.microsoft.com/office/word/2015/wordml/symex" xmlns:wpg="http://schemas.microsoft.com/office/word/2010/wordprocessingGroup" xmlns:wpi="http://schemas.microsoft.com/office/word/2010/wordprocessingInk" xmlns:wne="http://schemas.microsoft.com/office/word/2006/wordml" xmlns:wps="http://schemas.microsoft.com/office/word/2010/wordprocessingShape" mc:Ignorable="w14 w15 w16se w16cid w16 w16cex w16sdtdh wp14">
   <w:body>
     <w:p>
       <w:pPr>
@@ -583,28 +583,1393 @@
     </w:p>
     <w:p>
       <w:pPr>
+        <w:spacing w:beforeLines="100" w:before="360" w:afterLines="50" w:after="180" w:line="360" w:lineRule="auto"/>
+        <w:rPr>
+          <w:rFonts w:ascii="Times New Roman" w:eastAsia="標楷體" w:hAnsi="Times New Roman" w:cs="Times New Roman"/>
+          <w:b/>
+          <w:bCs/>
+          <w:sz w:val="32"/>
+          <w:szCs w:val="32"/>
+        </w:rPr>
+      </w:pPr>
+      <w:r>
+        <w:rPr>
+          <w:rFonts w:ascii="Times New Roman" w:eastAsia="標楷體" w:hAnsi="Times New Roman" w:cs="Times New Roman" w:hint="eastAsia"/>
+          <w:b/>
+          <w:bCs/>
+          <w:sz w:val="32"/>
+          <w:szCs w:val="32"/>
+        </w:rPr>
+        <w:lastRenderedPageBreak/>
+        <w:t>1</w:t>
+      </w:r>
+      <w:r>
+        <w:rPr>
+          <w:rFonts w:ascii="Times New Roman" w:eastAsia="標楷體" w:hAnsi="Times New Roman" w:cs="Times New Roman"/>
+          <w:b/>
+          <w:bCs/>
+          <w:sz w:val="32"/>
+          <w:szCs w:val="32"/>
+        </w:rPr>
+        <w:t>.</w:t>
+      </w:r>
+      <w:r>
+        <w:rPr>
+          <w:rFonts w:ascii="Times New Roman" w:eastAsia="標楷體" w:hAnsi="Times New Roman" w:cs="Times New Roman" w:hint="eastAsia"/>
+          <w:b/>
+          <w:bCs/>
+          <w:sz w:val="32"/>
+          <w:szCs w:val="32"/>
+        </w:rPr>
+        <w:t>評估保密技術之優劣</w:t>
+      </w:r>
+    </w:p>
+    <w:p>
+      <w:pPr>
+        <w:spacing w:beforeLines="50" w:before="180" w:afterLines="50" w:after="180" w:line="360" w:lineRule="auto"/>
+        <w:ind w:firstLineChars="200" w:firstLine="480"/>
+        <w:rPr>
+          <w:rFonts w:ascii="Times New Roman" w:eastAsia="標楷體" w:hAnsi="Times New Roman" w:cs="Times New Roman"/>
+          <w:szCs w:val="24"/>
+        </w:rPr>
+      </w:pPr>
+      <w:r>
+        <w:rPr>
+          <w:rFonts w:ascii="Times New Roman" w:eastAsia="標楷體" w:hAnsi="Times New Roman" w:cs="Times New Roman" w:hint="eastAsia"/>
+          <w:szCs w:val="24"/>
+        </w:rPr>
+        <w:t>要評估加密技術之優劣，目前主要是根據計算安全性來評估之。現行主流的加密方式主要根據數學理論來保全其安全性，如質因數分解與離散對數，這些理論基礎的演算法於</w:t>
+      </w:r>
+      <w:r>
+        <w:rPr>
+          <w:rFonts w:ascii="Times New Roman" w:eastAsia="標楷體" w:hAnsi="Times New Roman" w:cs="Times New Roman" w:hint="eastAsia"/>
+          <w:b/>
+          <w:bCs/>
+          <w:szCs w:val="24"/>
+        </w:rPr>
+        <w:t>現代電腦</w:t>
+      </w:r>
+      <w:r>
+        <w:rPr>
+          <w:rFonts w:ascii="Times New Roman" w:eastAsia="標楷體" w:hAnsi="Times New Roman" w:cs="Times New Roman" w:hint="eastAsia"/>
+          <w:szCs w:val="24"/>
+        </w:rPr>
+        <w:t>具有計算安全的。</w:t>
+      </w:r>
+    </w:p>
+    <w:p>
+      <w:pPr>
+        <w:spacing w:beforeLines="50" w:before="180" w:afterLines="50" w:after="180" w:line="360" w:lineRule="auto"/>
+        <w:ind w:firstLineChars="200" w:firstLine="480"/>
+        <w:rPr>
+          <w:rFonts w:ascii="Times New Roman" w:eastAsia="標楷體" w:hAnsi="Times New Roman" w:cs="Times New Roman" w:hint="eastAsia"/>
+          <w:szCs w:val="24"/>
+        </w:rPr>
+      </w:pPr>
+      <w:r>
+        <w:rPr>
+          <w:rFonts w:ascii="Times New Roman" w:eastAsia="標楷體" w:hAnsi="Times New Roman" w:cs="Times New Roman" w:hint="eastAsia"/>
+          <w:szCs w:val="24"/>
+        </w:rPr>
+        <w:t>但由於量子電腦的誕生，量子計算的速度遠超過現今的二進位制電腦，到了那時候現代之加密演算法將再無計算安全性可言。鑒於此，進而發展出量子密碼學</w:t>
+      </w:r>
+      <w:r>
+        <w:rPr>
+          <w:rFonts w:ascii="Times New Roman" w:eastAsia="標楷體" w:hAnsi="Times New Roman" w:cs="Times New Roman" w:hint="eastAsia"/>
+          <w:szCs w:val="24"/>
+        </w:rPr>
+        <w:t>、後量子密碼學</w:t>
+      </w:r>
+      <w:r>
+        <w:rPr>
+          <w:rFonts w:ascii="Times New Roman" w:eastAsia="標楷體" w:hAnsi="Times New Roman" w:cs="Times New Roman" w:hint="eastAsia"/>
+          <w:szCs w:val="24"/>
+        </w:rPr>
+        <w:t>等研究領域，以未雨綢繆</w:t>
+      </w:r>
+      <w:r>
+        <w:rPr>
+          <w:rFonts w:ascii="Times New Roman" w:eastAsia="標楷體" w:hAnsi="Times New Roman" w:cs="Times New Roman" w:hint="eastAsia"/>
+          <w:szCs w:val="24"/>
+        </w:rPr>
+        <w:t>抵禦量子電腦對於加密技術之威脅。</w:t>
+      </w:r>
+    </w:p>
+    <w:p>
+      <w:pPr>
+        <w:spacing w:beforeLines="100" w:before="360" w:afterLines="50" w:after="180" w:line="360" w:lineRule="auto"/>
+        <w:rPr>
+          <w:rFonts w:ascii="Times New Roman" w:eastAsia="標楷體" w:hAnsi="Times New Roman" w:cs="Times New Roman"/>
+          <w:b/>
+          <w:bCs/>
+          <w:sz w:val="32"/>
+          <w:szCs w:val="32"/>
+        </w:rPr>
+      </w:pPr>
+      <w:r>
+        <w:rPr>
+          <w:rFonts w:ascii="Times New Roman" w:eastAsia="標楷體" w:hAnsi="Times New Roman" w:cs="Times New Roman" w:hint="eastAsia"/>
+          <w:b/>
+          <w:bCs/>
+          <w:sz w:val="32"/>
+          <w:szCs w:val="32"/>
+        </w:rPr>
+        <w:t>2</w:t>
+      </w:r>
+      <w:r>
+        <w:rPr>
+          <w:rFonts w:ascii="Times New Roman" w:eastAsia="標楷體" w:hAnsi="Times New Roman" w:cs="Times New Roman"/>
+          <w:b/>
+          <w:bCs/>
+          <w:sz w:val="32"/>
+          <w:szCs w:val="32"/>
+        </w:rPr>
+        <w:t>.</w:t>
+      </w:r>
+      <w:r>
+        <w:rPr>
+          <w:rFonts w:hint="eastAsia"/>
+        </w:rPr>
+        <w:t xml:space="preserve"> </w:t>
+      </w:r>
+      <w:r>
+        <w:rPr>
+          <w:rFonts w:ascii="Times New Roman" w:eastAsia="標楷體" w:hAnsi="Times New Roman" w:cs="Times New Roman" w:hint="eastAsia"/>
+          <w:b/>
+          <w:bCs/>
+          <w:sz w:val="32"/>
+          <w:szCs w:val="32"/>
+        </w:rPr>
+        <w:t>密碼系統之安全性程度</w:t>
+      </w:r>
+    </w:p>
+    <w:p>
+      <w:pPr>
         <w:pStyle w:val="ab"/>
         <w:numPr>
           <w:ilvl w:val="0"/>
-          <w:numId w:val="3"/>
+          <w:numId w:val="5"/>
         </w:numPr>
         <w:spacing w:beforeLines="50" w:before="180" w:afterLines="50" w:after="180" w:line="360" w:lineRule="auto"/>
         <w:ind w:leftChars="0"/>
         <w:rPr>
           <w:rFonts w:ascii="Times New Roman" w:eastAsia="標楷體" w:hAnsi="Times New Roman" w:cs="Times New Roman"/>
-          <w:szCs w:val="24"/>
-        </w:rPr>
-      </w:pPr>
-      <w:r>
-        <w:rPr>
-          <w:rFonts w:ascii="Times New Roman" w:eastAsia="標楷體" w:hAnsi="Times New Roman" w:cs="Times New Roman" w:hint="eastAsia"/>
+          <w:b/>
+          <w:bCs/>
+          <w:szCs w:val="24"/>
+        </w:rPr>
+      </w:pPr>
+      <w:r>
+        <w:rPr>
+          <w:rFonts w:ascii="Times New Roman" w:eastAsia="標楷體" w:hAnsi="Times New Roman" w:cs="Times New Roman" w:hint="eastAsia"/>
+          <w:b/>
+          <w:bCs/>
+          <w:szCs w:val="24"/>
+        </w:rPr>
+        <w:t>無條件安全</w:t>
+      </w:r>
+      <w:r>
+        <w:rPr>
+          <w:rFonts w:ascii="Times New Roman" w:eastAsia="標楷體" w:hAnsi="Times New Roman" w:cs="Times New Roman" w:hint="eastAsia"/>
+          <w:b/>
+          <w:bCs/>
+          <w:szCs w:val="24"/>
+        </w:rPr>
+        <w:t>(Unconditionally Secure)</w:t>
+      </w:r>
+    </w:p>
+    <w:p>
+      <w:pPr>
+        <w:pStyle w:val="ab"/>
+        <w:spacing w:beforeLines="50" w:before="180" w:afterLines="50" w:after="180" w:line="360" w:lineRule="auto"/>
+        <w:ind w:leftChars="0" w:left="0" w:firstLineChars="200" w:firstLine="480"/>
+        <w:rPr>
+          <w:rFonts w:ascii="Times New Roman" w:eastAsia="標楷體" w:hAnsi="Times New Roman" w:cs="Times New Roman"/>
+          <w:szCs w:val="24"/>
+        </w:rPr>
+      </w:pPr>
+      <w:r>
+        <w:rPr>
+          <w:rFonts w:ascii="Times New Roman" w:eastAsia="標楷體" w:hAnsi="Times New Roman" w:cs="Times New Roman" w:hint="eastAsia"/>
+          <w:szCs w:val="24"/>
+        </w:rPr>
+        <w:t>非法使用者不管截獲多少</w:t>
+      </w:r>
+      <w:proofErr w:type="gramStart"/>
+      <w:r>
+        <w:rPr>
+          <w:rFonts w:ascii="Times New Roman" w:eastAsia="標楷體" w:hAnsi="Times New Roman" w:cs="Times New Roman" w:hint="eastAsia"/>
+          <w:szCs w:val="24"/>
+        </w:rPr>
+        <w:t>個密文</w:t>
+      </w:r>
+      <w:proofErr w:type="gramEnd"/>
+      <w:r>
+        <w:rPr>
+          <w:rFonts w:ascii="Times New Roman" w:eastAsia="標楷體" w:hAnsi="Times New Roman" w:cs="Times New Roman" w:hint="eastAsia"/>
+          <w:szCs w:val="24"/>
+        </w:rPr>
+        <w:t>，用盡各種方法還是沒有足夠資訊可以導出明文之機密資料。</w:t>
+      </w:r>
+    </w:p>
+    <w:p>
+      <w:pPr>
+        <w:pStyle w:val="ab"/>
+        <w:numPr>
+          <w:ilvl w:val="0"/>
+          <w:numId w:val="4"/>
+        </w:numPr>
+        <w:spacing w:beforeLines="50" w:before="180" w:afterLines="50" w:after="180" w:line="360" w:lineRule="auto"/>
+        <w:ind w:leftChars="0"/>
+        <w:rPr>
+          <w:rFonts w:ascii="Times New Roman" w:eastAsia="標楷體" w:hAnsi="Times New Roman" w:cs="Times New Roman"/>
+          <w:b/>
+          <w:bCs/>
+          <w:szCs w:val="24"/>
+        </w:rPr>
+      </w:pPr>
+      <w:r>
+        <w:rPr>
+          <w:rFonts w:ascii="Times New Roman" w:eastAsia="標楷體" w:hAnsi="Times New Roman" w:cs="Times New Roman" w:hint="eastAsia"/>
+          <w:b/>
+          <w:bCs/>
+          <w:szCs w:val="24"/>
+        </w:rPr>
+        <w:t>計算安全</w:t>
+      </w:r>
+      <w:r>
+        <w:rPr>
+          <w:rFonts w:ascii="Times New Roman" w:eastAsia="標楷體" w:hAnsi="Times New Roman" w:cs="Times New Roman" w:hint="eastAsia"/>
+          <w:b/>
+          <w:bCs/>
+          <w:szCs w:val="24"/>
+        </w:rPr>
+        <w:t>(Computationally Secure)</w:t>
+      </w:r>
+    </w:p>
+    <w:p>
+      <w:pPr>
+        <w:pStyle w:val="ab"/>
+        <w:spacing w:beforeLines="50" w:before="180" w:afterLines="50" w:after="180" w:line="360" w:lineRule="auto"/>
+        <w:ind w:leftChars="0" w:left="0" w:firstLineChars="200" w:firstLine="480"/>
+        <w:rPr>
+          <w:rFonts w:ascii="Times New Roman" w:eastAsia="標楷體" w:hAnsi="Times New Roman" w:cs="Times New Roman"/>
+          <w:szCs w:val="24"/>
+        </w:rPr>
+      </w:pPr>
+      <w:r>
+        <w:rPr>
+          <w:rFonts w:ascii="Times New Roman" w:eastAsia="標楷體" w:hAnsi="Times New Roman" w:cs="Times New Roman" w:hint="eastAsia"/>
+          <w:szCs w:val="24"/>
+        </w:rPr>
+        <w:t>以目前或未來預測之科技、合理之資源設備下，要破解密碼系統需要一段相當長的時間</w:t>
+      </w:r>
+      <w:r>
+        <w:rPr>
+          <w:rFonts w:ascii="Times New Roman" w:eastAsia="標楷體" w:hAnsi="Times New Roman" w:cs="Times New Roman" w:hint="eastAsia"/>
+          <w:szCs w:val="24"/>
+        </w:rPr>
+        <w:t>，</w:t>
+      </w:r>
+      <w:r>
+        <w:rPr>
+          <w:rFonts w:ascii="Times New Roman" w:eastAsia="標楷體" w:hAnsi="Times New Roman" w:cs="Times New Roman" w:hint="eastAsia"/>
+          <w:szCs w:val="24"/>
+        </w:rPr>
+        <w:t>例如數百年。</w:t>
+      </w:r>
+    </w:p>
+    <w:p>
+      <w:pPr>
+        <w:pStyle w:val="ab"/>
+        <w:spacing w:beforeLines="50" w:before="180" w:afterLines="50" w:after="180" w:line="360" w:lineRule="auto"/>
+        <w:ind w:leftChars="0" w:left="0" w:firstLineChars="200" w:firstLine="480"/>
+        <w:rPr>
+          <w:rFonts w:ascii="Times New Roman" w:eastAsia="標楷體" w:hAnsi="Times New Roman" w:cs="Times New Roman"/>
+          <w:szCs w:val="24"/>
+        </w:rPr>
+      </w:pPr>
+      <w:r>
+        <w:rPr>
+          <w:rFonts w:ascii="Times New Roman" w:eastAsia="標楷體" w:hAnsi="Times New Roman" w:cs="Times New Roman" w:hint="eastAsia"/>
+          <w:szCs w:val="24"/>
+        </w:rPr>
+        <w:t>關鍵在於破解密碼是否合乎下列兩種條件：破解密碼所需的成本是否合乎該訊息的價值。破解密碼所需的時間是否超過該鑰匙的壽命。</w:t>
+      </w:r>
+    </w:p>
+    <w:p>
+      <w:pPr>
+        <w:pStyle w:val="ab"/>
+        <w:spacing w:beforeLines="50" w:before="180" w:afterLines="50" w:after="180" w:line="360" w:lineRule="auto"/>
+        <w:ind w:leftChars="0" w:left="0" w:firstLineChars="200" w:firstLine="480"/>
+        <w:rPr>
+          <w:rFonts w:ascii="Times New Roman" w:eastAsia="標楷體" w:hAnsi="Times New Roman" w:cs="Times New Roman"/>
+          <w:szCs w:val="24"/>
+        </w:rPr>
+      </w:pPr>
+      <w:r>
+        <w:rPr>
+          <w:rFonts w:ascii="Times New Roman" w:eastAsia="標楷體" w:hAnsi="Times New Roman" w:cs="Times New Roman" w:hint="eastAsia"/>
+          <w:szCs w:val="24"/>
+        </w:rPr>
+        <w:t>如果能克服上述兩個條件的密碼系統，便稱之為計算上的安全（</w:t>
+      </w:r>
+      <w:r>
+        <w:rPr>
+          <w:rFonts w:ascii="Times New Roman" w:eastAsia="標楷體" w:hAnsi="Times New Roman" w:cs="Times New Roman" w:hint="eastAsia"/>
+          <w:szCs w:val="24"/>
+        </w:rPr>
+        <w:t>Computationally Secure</w:t>
+      </w:r>
+      <w:r>
+        <w:rPr>
+          <w:rFonts w:ascii="Times New Roman" w:eastAsia="標楷體" w:hAnsi="Times New Roman" w:cs="Times New Roman" w:hint="eastAsia"/>
+          <w:szCs w:val="24"/>
+        </w:rPr>
+        <w:t>）；密碼系統安全與否的衡量標準在於</w:t>
+      </w:r>
+      <w:proofErr w:type="gramStart"/>
+      <w:r>
+        <w:rPr>
+          <w:rFonts w:ascii="Times New Roman" w:eastAsia="標楷體" w:hAnsi="Times New Roman" w:cs="Times New Roman" w:hint="eastAsia"/>
+          <w:szCs w:val="24"/>
+        </w:rPr>
+        <w:t>破解者需要</w:t>
+      </w:r>
+      <w:proofErr w:type="gramEnd"/>
+      <w:r>
+        <w:rPr>
+          <w:rFonts w:ascii="Times New Roman" w:eastAsia="標楷體" w:hAnsi="Times New Roman" w:cs="Times New Roman" w:hint="eastAsia"/>
+          <w:szCs w:val="24"/>
+        </w:rPr>
+        <w:t>多少時間、花費多少成本才能破解密碼。</w:t>
+      </w:r>
+    </w:p>
+    <w:p>
+      <w:pPr>
+        <w:widowControl/>
+        <w:rPr>
+          <w:rFonts w:ascii="Times New Roman" w:eastAsia="標楷體" w:hAnsi="Times New Roman" w:cs="Times New Roman" w:hint="eastAsia"/>
+          <w:szCs w:val="24"/>
+        </w:rPr>
+      </w:pPr>
+      <w:r>
+        <w:rPr>
+          <w:rFonts w:ascii="Times New Roman" w:eastAsia="標楷體" w:hAnsi="Times New Roman" w:cs="Times New Roman"/>
+          <w:szCs w:val="24"/>
+        </w:rPr>
+        <w:br w:type="page"/>
+      </w:r>
+    </w:p>
+    <w:p>
+      <w:pPr>
+        <w:spacing w:beforeLines="100" w:before="360" w:afterLines="50" w:after="180" w:line="360" w:lineRule="auto"/>
+        <w:rPr>
+          <w:rFonts w:ascii="Times New Roman" w:eastAsia="標楷體" w:hAnsi="Times New Roman" w:cs="Times New Roman"/>
           <w:b/>
           <w:bCs/>
           <w:sz w:val="32"/>
           <w:szCs w:val="32"/>
         </w:rPr>
+      </w:pPr>
+      <w:r>
+        <w:rPr>
+          <w:rFonts w:ascii="Times New Roman" w:eastAsia="標楷體" w:hAnsi="Times New Roman" w:cs="Times New Roman"/>
+          <w:b/>
+          <w:bCs/>
+          <w:sz w:val="32"/>
+          <w:szCs w:val="32"/>
+        </w:rPr>
         <w:lastRenderedPageBreak/>
-        <w:t>實</w:t>
+        <w:t>8.</w:t>
+      </w:r>
+      <w:r>
+        <w:rPr>
+          <w:rFonts w:ascii="Times New Roman" w:eastAsia="標楷體" w:hAnsi="Times New Roman" w:cs="Times New Roman" w:hint="eastAsia"/>
+          <w:b/>
+          <w:bCs/>
+          <w:sz w:val="32"/>
+          <w:szCs w:val="32"/>
+        </w:rPr>
+        <w:t>DES v</w:t>
+      </w:r>
+      <w:r>
+        <w:rPr>
+          <w:rFonts w:ascii="Times New Roman" w:eastAsia="標楷體" w:hAnsi="Times New Roman" w:cs="Times New Roman"/>
+          <w:b/>
+          <w:bCs/>
+          <w:sz w:val="32"/>
+          <w:szCs w:val="32"/>
+        </w:rPr>
+        <w:t>s. AES</w:t>
+      </w:r>
+    </w:p>
+    <w:tbl>
+      <w:tblPr>
+        <w:tblW w:w="6702" w:type="dxa"/>
+        <w:jc w:val="center"/>
+        <w:tblCellSpacing w:w="15" w:type="dxa"/>
+        <w:tblCellMar>
+          <w:top w:w="15" w:type="dxa"/>
+          <w:left w:w="15" w:type="dxa"/>
+          <w:bottom w:w="15" w:type="dxa"/>
+          <w:right w:w="15" w:type="dxa"/>
+        </w:tblCellMar>
+        <w:tblLook w:val="04A0" w:firstRow="1" w:lastRow="0" w:firstColumn="1" w:lastColumn="0" w:noHBand="0" w:noVBand="1"/>
+      </w:tblPr>
+      <w:tblGrid>
+        <w:gridCol w:w="2234"/>
+        <w:gridCol w:w="2234"/>
+        <w:gridCol w:w="2234"/>
+      </w:tblGrid>
+      <w:tr>
+        <w:trPr>
+          <w:trHeight w:val="349"/>
+          <w:tblCellSpacing w:w="15" w:type="dxa"/>
+          <w:jc w:val="center"/>
+        </w:trPr>
+        <w:tc>
+          <w:tcPr>
+            <w:tcW w:w="2189" w:type="dxa"/>
+            <w:vAlign w:val="center"/>
+          </w:tcPr>
+          <w:p>
+            <w:pPr>
+              <w:widowControl/>
+              <w:jc w:val="center"/>
+              <w:rPr>
+                <w:rFonts w:ascii="Times New Roman" w:eastAsia="標楷體" w:hAnsi="Times New Roman" w:cs="Times New Roman"/>
+                <w:kern w:val="0"/>
+                <w:szCs w:val="24"/>
+                <w:lang w:eastAsia="ja-JP"/>
+              </w:rPr>
+            </w:pPr>
+          </w:p>
+        </w:tc>
+        <w:tc>
+          <w:tcPr>
+            <w:tcW w:w="2204" w:type="dxa"/>
+            <w:vAlign w:val="center"/>
+          </w:tcPr>
+          <w:p>
+            <w:pPr>
+              <w:widowControl/>
+              <w:jc w:val="center"/>
+              <w:rPr>
+                <w:rFonts w:ascii="Times New Roman" w:eastAsia="標楷體" w:hAnsi="Times New Roman" w:cs="Times New Roman"/>
+                <w:kern w:val="0"/>
+                <w:szCs w:val="24"/>
+                <w:lang w:eastAsia="ja-JP"/>
+              </w:rPr>
+            </w:pPr>
+            <w:r>
+              <w:rPr>
+                <w:rFonts w:ascii="Times New Roman" w:eastAsia="標楷體" w:hAnsi="Times New Roman" w:cs="Times New Roman"/>
+                <w:kern w:val="0"/>
+                <w:szCs w:val="24"/>
+              </w:rPr>
+              <w:t>DES</w:t>
+            </w:r>
+          </w:p>
+        </w:tc>
+        <w:tc>
+          <w:tcPr>
+            <w:tcW w:w="2189" w:type="dxa"/>
+            <w:vAlign w:val="center"/>
+          </w:tcPr>
+          <w:p>
+            <w:pPr>
+              <w:widowControl/>
+              <w:jc w:val="center"/>
+              <w:rPr>
+                <w:rFonts w:ascii="Times New Roman" w:eastAsia="標楷體" w:hAnsi="Times New Roman" w:cs="Times New Roman"/>
+                <w:kern w:val="0"/>
+                <w:szCs w:val="24"/>
+                <w:lang w:eastAsia="ja-JP"/>
+              </w:rPr>
+            </w:pPr>
+            <w:r>
+              <w:rPr>
+                <w:rFonts w:ascii="Times New Roman" w:eastAsia="標楷體" w:hAnsi="Times New Roman" w:cs="Times New Roman"/>
+                <w:kern w:val="0"/>
+                <w:szCs w:val="24"/>
+              </w:rPr>
+              <w:t>AES</w:t>
+            </w:r>
+          </w:p>
+        </w:tc>
+      </w:tr>
+      <w:tr>
+        <w:trPr>
+          <w:trHeight w:val="339"/>
+          <w:tblCellSpacing w:w="15" w:type="dxa"/>
+          <w:jc w:val="center"/>
+        </w:trPr>
+        <w:tc>
+          <w:tcPr>
+            <w:tcW w:w="2189" w:type="dxa"/>
+            <w:vAlign w:val="center"/>
+            <w:hideMark/>
+          </w:tcPr>
+          <w:p>
+            <w:pPr>
+              <w:widowControl/>
+              <w:jc w:val="center"/>
+              <w:rPr>
+                <w:rFonts w:ascii="Times New Roman" w:eastAsia="標楷體" w:hAnsi="Times New Roman" w:cs="Times New Roman"/>
+                <w:kern w:val="0"/>
+                <w:szCs w:val="24"/>
+                <w:lang w:eastAsia="ja-JP"/>
+              </w:rPr>
+            </w:pPr>
+            <w:r>
+              <w:rPr>
+                <w:rFonts w:ascii="Times New Roman" w:eastAsia="標楷體" w:hAnsi="Times New Roman" w:cs="Times New Roman"/>
+                <w:kern w:val="0"/>
+                <w:szCs w:val="24"/>
+                <w:lang w:eastAsia="ja-JP"/>
+              </w:rPr>
+              <w:t>資料區塊</w:t>
+            </w:r>
+          </w:p>
+        </w:tc>
+        <w:tc>
+          <w:tcPr>
+            <w:tcW w:w="2204" w:type="dxa"/>
+            <w:vAlign w:val="center"/>
+            <w:hideMark/>
+          </w:tcPr>
+          <w:p>
+            <w:pPr>
+              <w:widowControl/>
+              <w:jc w:val="center"/>
+              <w:rPr>
+                <w:rFonts w:ascii="Times New Roman" w:eastAsia="標楷體" w:hAnsi="Times New Roman" w:cs="Times New Roman"/>
+                <w:kern w:val="0"/>
+                <w:szCs w:val="24"/>
+                <w:lang w:eastAsia="ja-JP"/>
+              </w:rPr>
+            </w:pPr>
+            <w:r>
+              <w:rPr>
+                <w:rFonts w:ascii="Times New Roman" w:eastAsia="標楷體" w:hAnsi="Times New Roman" w:cs="Times New Roman"/>
+                <w:kern w:val="0"/>
+                <w:szCs w:val="24"/>
+                <w:lang w:eastAsia="ja-JP"/>
+              </w:rPr>
+              <w:t>64</w:t>
+            </w:r>
+            <w:r>
+              <w:rPr>
+                <w:rFonts w:ascii="Times New Roman" w:eastAsia="標楷體" w:hAnsi="Times New Roman" w:cs="Times New Roman" w:hint="eastAsia"/>
+                <w:kern w:val="0"/>
+                <w:szCs w:val="24"/>
+              </w:rPr>
+              <w:t xml:space="preserve"> </w:t>
+            </w:r>
+            <w:r>
+              <w:rPr>
+                <w:rFonts w:ascii="Times New Roman" w:eastAsia="標楷體" w:hAnsi="Times New Roman" w:cs="Times New Roman"/>
+                <w:kern w:val="0"/>
+                <w:szCs w:val="24"/>
+                <w:lang w:eastAsia="ja-JP"/>
+              </w:rPr>
+              <w:t>bits</w:t>
+            </w:r>
+          </w:p>
+        </w:tc>
+        <w:tc>
+          <w:tcPr>
+            <w:tcW w:w="2189" w:type="dxa"/>
+            <w:vAlign w:val="center"/>
+            <w:hideMark/>
+          </w:tcPr>
+          <w:p>
+            <w:pPr>
+              <w:widowControl/>
+              <w:jc w:val="center"/>
+              <w:rPr>
+                <w:rFonts w:ascii="Times New Roman" w:eastAsia="標楷體" w:hAnsi="Times New Roman" w:cs="Times New Roman"/>
+                <w:kern w:val="0"/>
+                <w:szCs w:val="24"/>
+                <w:lang w:eastAsia="ja-JP"/>
+              </w:rPr>
+            </w:pPr>
+            <w:r>
+              <w:rPr>
+                <w:rFonts w:ascii="Times New Roman" w:eastAsia="標楷體" w:hAnsi="Times New Roman" w:cs="Times New Roman"/>
+                <w:kern w:val="0"/>
+                <w:szCs w:val="24"/>
+                <w:lang w:eastAsia="ja-JP"/>
+              </w:rPr>
+              <w:t>128</w:t>
+            </w:r>
+            <w:r>
+              <w:rPr>
+                <w:rFonts w:ascii="Times New Roman" w:eastAsia="標楷體" w:hAnsi="Times New Roman" w:cs="Times New Roman" w:hint="eastAsia"/>
+                <w:kern w:val="0"/>
+                <w:szCs w:val="24"/>
+              </w:rPr>
+              <w:t xml:space="preserve"> </w:t>
+            </w:r>
+            <w:r>
+              <w:rPr>
+                <w:rFonts w:ascii="Times New Roman" w:eastAsia="標楷體" w:hAnsi="Times New Roman" w:cs="Times New Roman"/>
+                <w:kern w:val="0"/>
+                <w:szCs w:val="24"/>
+                <w:lang w:eastAsia="ja-JP"/>
+              </w:rPr>
+              <w:t>bits</w:t>
+            </w:r>
+          </w:p>
+        </w:tc>
+      </w:tr>
+      <w:tr>
+        <w:trPr>
+          <w:trHeight w:val="349"/>
+          <w:tblCellSpacing w:w="15" w:type="dxa"/>
+          <w:jc w:val="center"/>
+        </w:trPr>
+        <w:tc>
+          <w:tcPr>
+            <w:tcW w:w="2189" w:type="dxa"/>
+            <w:vAlign w:val="center"/>
+            <w:hideMark/>
+          </w:tcPr>
+          <w:p>
+            <w:pPr>
+              <w:widowControl/>
+              <w:jc w:val="center"/>
+              <w:rPr>
+                <w:rFonts w:ascii="Times New Roman" w:eastAsia="標楷體" w:hAnsi="Times New Roman" w:cs="Times New Roman"/>
+                <w:kern w:val="0"/>
+                <w:szCs w:val="24"/>
+                <w:lang w:eastAsia="ja-JP"/>
+              </w:rPr>
+            </w:pPr>
+            <w:r>
+              <w:rPr>
+                <w:rFonts w:ascii="Times New Roman" w:eastAsia="標楷體" w:hAnsi="Times New Roman" w:cs="Times New Roman"/>
+                <w:kern w:val="0"/>
+                <w:szCs w:val="24"/>
+                <w:lang w:eastAsia="ja-JP"/>
+              </w:rPr>
+              <w:t>金鑰長度</w:t>
+            </w:r>
+          </w:p>
+        </w:tc>
+        <w:tc>
+          <w:tcPr>
+            <w:tcW w:w="2204" w:type="dxa"/>
+            <w:vAlign w:val="center"/>
+            <w:hideMark/>
+          </w:tcPr>
+          <w:p>
+            <w:pPr>
+              <w:widowControl/>
+              <w:jc w:val="center"/>
+              <w:rPr>
+                <w:rFonts w:ascii="Times New Roman" w:eastAsia="標楷體" w:hAnsi="Times New Roman" w:cs="Times New Roman"/>
+                <w:kern w:val="0"/>
+                <w:szCs w:val="24"/>
+                <w:lang w:eastAsia="ja-JP"/>
+              </w:rPr>
+            </w:pPr>
+            <w:r>
+              <w:rPr>
+                <w:rFonts w:ascii="Times New Roman" w:eastAsia="標楷體" w:hAnsi="Times New Roman" w:cs="Times New Roman"/>
+                <w:kern w:val="0"/>
+                <w:szCs w:val="24"/>
+                <w:lang w:eastAsia="ja-JP"/>
+              </w:rPr>
+              <w:t>56</w:t>
+            </w:r>
+            <w:r>
+              <w:rPr>
+                <w:rFonts w:ascii="Times New Roman" w:eastAsia="標楷體" w:hAnsi="Times New Roman" w:cs="Times New Roman" w:hint="eastAsia"/>
+                <w:kern w:val="0"/>
+                <w:szCs w:val="24"/>
+              </w:rPr>
+              <w:t xml:space="preserve"> </w:t>
+            </w:r>
+            <w:r>
+              <w:rPr>
+                <w:rFonts w:ascii="Times New Roman" w:eastAsia="標楷體" w:hAnsi="Times New Roman" w:cs="Times New Roman"/>
+                <w:kern w:val="0"/>
+                <w:szCs w:val="24"/>
+                <w:lang w:eastAsia="ja-JP"/>
+              </w:rPr>
+              <w:t>bits</w:t>
+            </w:r>
+          </w:p>
+        </w:tc>
+        <w:tc>
+          <w:tcPr>
+            <w:tcW w:w="2189" w:type="dxa"/>
+            <w:vAlign w:val="center"/>
+            <w:hideMark/>
+          </w:tcPr>
+          <w:p>
+            <w:pPr>
+              <w:widowControl/>
+              <w:jc w:val="center"/>
+              <w:rPr>
+                <w:rFonts w:ascii="Times New Roman" w:eastAsia="標楷體" w:hAnsi="Times New Roman" w:cs="Times New Roman"/>
+                <w:kern w:val="0"/>
+                <w:szCs w:val="24"/>
+                <w:lang w:eastAsia="ja-JP"/>
+              </w:rPr>
+            </w:pPr>
+            <w:r>
+              <w:rPr>
+                <w:rFonts w:ascii="Times New Roman" w:eastAsia="標楷體" w:hAnsi="Times New Roman" w:cs="Times New Roman"/>
+                <w:kern w:val="0"/>
+                <w:szCs w:val="24"/>
+                <w:lang w:eastAsia="ja-JP"/>
+              </w:rPr>
+              <w:t>128/192/256</w:t>
+            </w:r>
+            <w:r>
+              <w:rPr>
+                <w:rFonts w:ascii="Times New Roman" w:eastAsia="標楷體" w:hAnsi="Times New Roman" w:cs="Times New Roman" w:hint="eastAsia"/>
+                <w:kern w:val="0"/>
+                <w:szCs w:val="24"/>
+              </w:rPr>
+              <w:t xml:space="preserve"> </w:t>
+            </w:r>
+            <w:r>
+              <w:rPr>
+                <w:rFonts w:ascii="Times New Roman" w:eastAsia="標楷體" w:hAnsi="Times New Roman" w:cs="Times New Roman"/>
+                <w:kern w:val="0"/>
+                <w:szCs w:val="24"/>
+                <w:lang w:eastAsia="ja-JP"/>
+              </w:rPr>
+              <w:t>bits</w:t>
+            </w:r>
+          </w:p>
+        </w:tc>
+      </w:tr>
+      <w:tr>
+        <w:trPr>
+          <w:trHeight w:val="349"/>
+          <w:tblCellSpacing w:w="15" w:type="dxa"/>
+          <w:jc w:val="center"/>
+        </w:trPr>
+        <w:tc>
+          <w:tcPr>
+            <w:tcW w:w="2189" w:type="dxa"/>
+            <w:vAlign w:val="center"/>
+            <w:hideMark/>
+          </w:tcPr>
+          <w:p>
+            <w:pPr>
+              <w:widowControl/>
+              <w:jc w:val="center"/>
+              <w:rPr>
+                <w:rFonts w:ascii="Times New Roman" w:eastAsia="標楷體" w:hAnsi="Times New Roman" w:cs="Times New Roman"/>
+                <w:kern w:val="0"/>
+                <w:szCs w:val="24"/>
+                <w:lang w:eastAsia="ja-JP"/>
+              </w:rPr>
+            </w:pPr>
+            <w:r>
+              <w:rPr>
+                <w:rFonts w:ascii="Times New Roman" w:eastAsia="標楷體" w:hAnsi="Times New Roman" w:cs="Times New Roman"/>
+                <w:kern w:val="0"/>
+                <w:szCs w:val="24"/>
+                <w:lang w:eastAsia="ja-JP"/>
+              </w:rPr>
+              <w:t>重複運算次數</w:t>
+            </w:r>
+          </w:p>
+        </w:tc>
+        <w:tc>
+          <w:tcPr>
+            <w:tcW w:w="2204" w:type="dxa"/>
+            <w:vAlign w:val="center"/>
+            <w:hideMark/>
+          </w:tcPr>
+          <w:p>
+            <w:pPr>
+              <w:widowControl/>
+              <w:jc w:val="center"/>
+              <w:rPr>
+                <w:rFonts w:ascii="Times New Roman" w:eastAsia="標楷體" w:hAnsi="Times New Roman" w:cs="Times New Roman"/>
+                <w:kern w:val="0"/>
+                <w:szCs w:val="24"/>
+                <w:lang w:eastAsia="ja-JP"/>
+              </w:rPr>
+            </w:pPr>
+            <w:r>
+              <w:rPr>
+                <w:rFonts w:ascii="Times New Roman" w:eastAsia="標楷體" w:hAnsi="Times New Roman" w:cs="Times New Roman"/>
+                <w:kern w:val="0"/>
+                <w:szCs w:val="24"/>
+                <w:lang w:eastAsia="ja-JP"/>
+              </w:rPr>
+              <w:t>16</w:t>
+            </w:r>
+            <w:r>
+              <w:rPr>
+                <w:rFonts w:ascii="Times New Roman" w:eastAsia="標楷體" w:hAnsi="Times New Roman" w:cs="Times New Roman"/>
+                <w:kern w:val="0"/>
+                <w:szCs w:val="24"/>
+                <w:lang w:eastAsia="ja-JP"/>
+              </w:rPr>
+              <w:t>次</w:t>
+            </w:r>
+          </w:p>
+        </w:tc>
+        <w:tc>
+          <w:tcPr>
+            <w:tcW w:w="2189" w:type="dxa"/>
+            <w:vAlign w:val="center"/>
+            <w:hideMark/>
+          </w:tcPr>
+          <w:p>
+            <w:pPr>
+              <w:widowControl/>
+              <w:jc w:val="center"/>
+              <w:rPr>
+                <w:rFonts w:ascii="Times New Roman" w:eastAsia="標楷體" w:hAnsi="Times New Roman" w:cs="Times New Roman"/>
+                <w:kern w:val="0"/>
+                <w:szCs w:val="24"/>
+                <w:lang w:eastAsia="ja-JP"/>
+              </w:rPr>
+            </w:pPr>
+            <w:r>
+              <w:rPr>
+                <w:rFonts w:ascii="Times New Roman" w:eastAsia="標楷體" w:hAnsi="Times New Roman" w:cs="Times New Roman"/>
+                <w:kern w:val="0"/>
+                <w:szCs w:val="24"/>
+                <w:lang w:eastAsia="ja-JP"/>
+              </w:rPr>
+              <w:t>10/12/14</w:t>
+            </w:r>
+            <w:r>
+              <w:rPr>
+                <w:rFonts w:ascii="Times New Roman" w:eastAsia="標楷體" w:hAnsi="Times New Roman" w:cs="Times New Roman"/>
+                <w:kern w:val="0"/>
+                <w:szCs w:val="24"/>
+                <w:lang w:eastAsia="ja-JP"/>
+              </w:rPr>
+              <w:t>次</w:t>
+            </w:r>
+          </w:p>
+        </w:tc>
+      </w:tr>
+    </w:tbl>
+    <w:p>
+      <w:pPr>
+        <w:spacing w:beforeLines="50" w:before="180" w:afterLines="50" w:after="180" w:line="360" w:lineRule="auto"/>
+        <w:ind w:firstLineChars="200" w:firstLine="480"/>
+        <w:rPr>
+          <w:rFonts w:ascii="Times New Roman" w:eastAsia="標楷體" w:hAnsi="Times New Roman" w:cs="Times New Roman" w:hint="eastAsia"/>
+          <w:szCs w:val="24"/>
+        </w:rPr>
+      </w:pPr>
+      <w:r>
+        <w:rPr>
+          <w:rFonts w:ascii="Times New Roman" w:eastAsia="標楷體" w:hAnsi="Times New Roman" w:cs="Times New Roman" w:hint="eastAsia"/>
+          <w:szCs w:val="24"/>
+        </w:rPr>
+        <w:t>|X|</w:t>
+      </w:r>
+      <w:r>
+        <w:rPr>
+          <w:rFonts w:ascii="Times New Roman" w:eastAsia="標楷體" w:hAnsi="Times New Roman" w:cs="Times New Roman" w:hint="eastAsia"/>
+          <w:szCs w:val="24"/>
+        </w:rPr>
+        <w:t>是輸入區塊的大小，</w:t>
+      </w:r>
+      <w:r>
+        <w:rPr>
+          <w:rFonts w:ascii="Times New Roman" w:eastAsia="標楷體" w:hAnsi="Times New Roman" w:cs="Times New Roman" w:hint="eastAsia"/>
+          <w:szCs w:val="24"/>
+        </w:rPr>
+        <w:t>L</w:t>
+      </w:r>
+      <w:r>
+        <w:rPr>
+          <w:rFonts w:ascii="Times New Roman" w:eastAsia="標楷體" w:hAnsi="Times New Roman" w:cs="Times New Roman" w:hint="eastAsia"/>
+          <w:szCs w:val="24"/>
+        </w:rPr>
+        <w:t>是單次輸入最長長度，</w:t>
+      </w:r>
+      <w:r>
+        <w:rPr>
+          <w:rFonts w:ascii="Times New Roman" w:eastAsia="標楷體" w:hAnsi="Times New Roman" w:cs="Times New Roman" w:hint="eastAsia"/>
+          <w:szCs w:val="24"/>
+        </w:rPr>
+        <w:t>q</w:t>
+      </w:r>
+      <w:r>
+        <w:rPr>
+          <w:rFonts w:ascii="Times New Roman" w:eastAsia="標楷體" w:hAnsi="Times New Roman" w:cs="Times New Roman" w:hint="eastAsia"/>
+          <w:szCs w:val="24"/>
+        </w:rPr>
+        <w:t>是有幾則訊息。用</w:t>
+      </w:r>
+      <w:r>
+        <w:rPr>
+          <w:rFonts w:ascii="Times New Roman" w:eastAsia="標楷體" w:hAnsi="Times New Roman" w:cs="Times New Roman" w:hint="eastAsia"/>
+          <w:szCs w:val="24"/>
+        </w:rPr>
+        <w:t xml:space="preserve">3DES </w:t>
+      </w:r>
+      <w:r>
+        <w:rPr>
+          <w:rFonts w:ascii="Times New Roman" w:eastAsia="標楷體" w:hAnsi="Times New Roman" w:cs="Times New Roman" w:hint="eastAsia"/>
+          <w:szCs w:val="24"/>
+        </w:rPr>
+        <w:t>和</w:t>
+      </w:r>
+      <w:r>
+        <w:rPr>
+          <w:rFonts w:ascii="Times New Roman" w:eastAsia="標楷體" w:hAnsi="Times New Roman" w:cs="Times New Roman" w:hint="eastAsia"/>
+          <w:szCs w:val="24"/>
+        </w:rPr>
+        <w:t>AES</w:t>
+      </w:r>
+      <w:r>
+        <w:rPr>
+          <w:rFonts w:ascii="Times New Roman" w:eastAsia="標楷體" w:hAnsi="Times New Roman" w:cs="Times New Roman" w:hint="eastAsia"/>
+          <w:szCs w:val="24"/>
+        </w:rPr>
+        <w:t>試算一下</w:t>
+      </w:r>
+      <w:r>
+        <w:rPr>
+          <w:rFonts w:ascii="Times New Roman" w:eastAsia="標楷體" w:hAnsi="Times New Roman" w:cs="Times New Roman" w:hint="eastAsia"/>
+          <w:szCs w:val="24"/>
+        </w:rPr>
+        <w:t>:</w:t>
+      </w:r>
+    </w:p>
+    <w:p>
+      <w:pPr>
+        <w:spacing w:beforeLines="50" w:before="180" w:afterLines="50" w:after="180" w:line="360" w:lineRule="auto"/>
+        <w:ind w:firstLineChars="200" w:firstLine="480"/>
+        <w:rPr>
+          <w:rFonts w:ascii="Times New Roman" w:eastAsia="標楷體" w:hAnsi="Times New Roman" w:cs="Times New Roman"/>
+          <w:szCs w:val="24"/>
+        </w:rPr>
+      </w:pPr>
+      <w:r>
+        <w:rPr>
+          <w:rFonts w:ascii="Times New Roman" w:eastAsia="標楷體" w:hAnsi="Times New Roman" w:cs="Times New Roman"/>
+          <w:szCs w:val="24"/>
+        </w:rPr>
+        <w:t>3DES</w:t>
+      </w:r>
+      <w:r>
+        <w:rPr>
+          <w:rFonts w:ascii="Times New Roman" w:eastAsia="標楷體" w:hAnsi="Times New Roman" w:cs="Times New Roman" w:hint="eastAsia"/>
+          <w:szCs w:val="24"/>
+        </w:rPr>
+        <w:t>的</w:t>
+      </w:r>
+      <m:oMath>
+        <m:r>
+          <w:rPr>
+            <w:rFonts w:ascii="Cambria Math" w:eastAsia="標楷體" w:hAnsi="Cambria Math" w:cs="Times New Roman"/>
+            <w:szCs w:val="24"/>
+          </w:rPr>
+          <m:t>|X|</m:t>
+        </m:r>
+      </m:oMath>
+      <w:r>
+        <w:rPr>
+          <w:rFonts w:ascii="Times New Roman" w:eastAsia="標楷體" w:hAnsi="Times New Roman" w:cs="Times New Roman" w:hint="eastAsia"/>
+          <w:szCs w:val="24"/>
+        </w:rPr>
+        <w:t>是</w:t>
+      </w:r>
+      <w:r>
+        <w:rPr>
+          <w:rFonts w:ascii="Times New Roman" w:eastAsia="標楷體" w:hAnsi="Times New Roman" w:cs="Times New Roman"/>
+          <w:szCs w:val="24"/>
+        </w:rPr>
+        <w:t>64bit</w:t>
+      </w:r>
+      <w:r>
+        <w:rPr>
+          <w:rFonts w:ascii="Times New Roman" w:eastAsia="標楷體" w:hAnsi="Times New Roman" w:cs="Times New Roman" w:hint="eastAsia"/>
+          <w:szCs w:val="24"/>
+        </w:rPr>
+        <w:t>，若希望</w:t>
+      </w:r>
+      <m:oMath>
+        <m:r>
+          <w:rPr>
+            <w:rFonts w:ascii="Cambria Math" w:eastAsia="標楷體" w:hAnsi="Cambria Math" w:cs="Times New Roman"/>
+            <w:szCs w:val="24"/>
+          </w:rPr>
+          <m:t>q²/|X|=1/2³²</m:t>
+        </m:r>
+      </m:oMath>
+      <w:r>
+        <w:rPr>
+          <w:rFonts w:ascii="Times New Roman" w:eastAsia="標楷體" w:hAnsi="Times New Roman" w:cs="Times New Roman"/>
+          <w:szCs w:val="24"/>
+        </w:rPr>
+        <w:t>(</w:t>
+      </w:r>
+      <w:r>
+        <w:rPr>
+          <w:rFonts w:ascii="Times New Roman" w:eastAsia="標楷體" w:hAnsi="Times New Roman" w:cs="Times New Roman" w:hint="eastAsia"/>
+          <w:szCs w:val="24"/>
+        </w:rPr>
+        <w:t>攻擊者區分真亂數和</w:t>
+      </w:r>
+      <w:r>
+        <w:rPr>
+          <w:rFonts w:ascii="Times New Roman" w:eastAsia="標楷體" w:hAnsi="Times New Roman" w:cs="Times New Roman"/>
+          <w:szCs w:val="24"/>
+        </w:rPr>
+        <w:t>CBC/CTR</w:t>
+      </w:r>
+      <w:r>
+        <w:rPr>
+          <w:rFonts w:ascii="Times New Roman" w:eastAsia="標楷體" w:hAnsi="Times New Roman" w:cs="Times New Roman" w:hint="eastAsia"/>
+          <w:szCs w:val="24"/>
+        </w:rPr>
+        <w:t>的機率是</w:t>
+      </w:r>
+      <m:oMath>
+        <m:r>
+          <w:rPr>
+            <w:rFonts w:ascii="Cambria Math" w:eastAsia="標楷體" w:hAnsi="Cambria Math" w:cs="Times New Roman"/>
+            <w:szCs w:val="24"/>
+          </w:rPr>
+          <m:t>1/2³²</m:t>
+        </m:r>
+      </m:oMath>
+      <w:r>
+        <w:rPr>
+          <w:rFonts w:ascii="Times New Roman" w:eastAsia="標楷體" w:hAnsi="Times New Roman" w:cs="Times New Roman"/>
+          <w:szCs w:val="24"/>
+        </w:rPr>
+        <w:t>)</w:t>
+      </w:r>
+      <w:r>
+        <w:rPr>
+          <w:rFonts w:ascii="Times New Roman" w:eastAsia="標楷體" w:hAnsi="Times New Roman" w:cs="Times New Roman" w:hint="eastAsia"/>
+          <w:szCs w:val="24"/>
+        </w:rPr>
+        <w:t>，</w:t>
+      </w:r>
+      <m:oMath>
+        <m:r>
+          <w:rPr>
+            <w:rFonts w:ascii="Cambria Math" w:eastAsia="標楷體" w:hAnsi="Cambria Math" w:cs="Times New Roman"/>
+            <w:szCs w:val="24"/>
+          </w:rPr>
+          <m:t>q²= 2³²</m:t>
+        </m:r>
+        <m:r>
+          <w:rPr>
+            <w:rFonts w:ascii="Cambria Math" w:eastAsia="標楷體" w:hAnsi="Cambria Math" w:cs="Times New Roman" w:hint="eastAsia"/>
+            <w:szCs w:val="24"/>
+          </w:rPr>
+          <m:t>→</m:t>
+        </m:r>
+        <m:r>
+          <w:rPr>
+            <w:rFonts w:ascii="Cambria Math" w:eastAsia="標楷體" w:hAnsi="Cambria Math" w:cs="Times New Roman"/>
+            <w:szCs w:val="24"/>
+          </w:rPr>
+          <m:t>q=2¹⁶</m:t>
+        </m:r>
+      </m:oMath>
+      <w:r>
+        <w:rPr>
+          <w:rFonts w:ascii="Times New Roman" w:eastAsia="標楷體" w:hAnsi="Times New Roman" w:cs="Times New Roman" w:hint="eastAsia"/>
+          <w:szCs w:val="24"/>
+        </w:rPr>
+        <w:t>，加密</w:t>
+      </w:r>
+      <w:r>
+        <w:rPr>
+          <w:rFonts w:ascii="Times New Roman" w:eastAsia="標楷體" w:hAnsi="Times New Roman" w:cs="Times New Roman"/>
+          <w:szCs w:val="24"/>
+        </w:rPr>
+        <w:t xml:space="preserve"> 65536</w:t>
+      </w:r>
+      <w:r>
+        <w:rPr>
+          <w:rFonts w:ascii="Times New Roman" w:eastAsia="標楷體" w:hAnsi="Times New Roman" w:cs="Times New Roman" w:hint="eastAsia"/>
+          <w:szCs w:val="24"/>
+        </w:rPr>
+        <w:t>個訊息後要換</w:t>
+      </w:r>
+      <w:r>
+        <w:rPr>
+          <w:rFonts w:ascii="Times New Roman" w:eastAsia="標楷體" w:hAnsi="Times New Roman" w:cs="Times New Roman"/>
+          <w:szCs w:val="24"/>
+        </w:rPr>
+        <w:t>key</w:t>
+      </w:r>
+      <w:r>
+        <w:rPr>
+          <w:rFonts w:ascii="Times New Roman" w:eastAsia="標楷體" w:hAnsi="Times New Roman" w:cs="Times New Roman" w:hint="eastAsia"/>
+          <w:szCs w:val="24"/>
+        </w:rPr>
+        <w:t>。</w:t>
+      </w:r>
+    </w:p>
+    <w:p>
+      <w:pPr>
+        <w:spacing w:beforeLines="50" w:before="180" w:afterLines="50" w:after="180" w:line="360" w:lineRule="auto"/>
+        <w:ind w:firstLineChars="200" w:firstLine="480"/>
+        <w:rPr>
+          <w:rFonts w:ascii="Times New Roman" w:eastAsia="標楷體" w:hAnsi="Times New Roman" w:cs="Times New Roman"/>
+          <w:szCs w:val="24"/>
+        </w:rPr>
+      </w:pPr>
+      <w:r>
+        <w:rPr>
+          <w:rFonts w:ascii="Times New Roman" w:eastAsia="標楷體" w:hAnsi="Times New Roman" w:cs="Times New Roman"/>
+          <w:szCs w:val="24"/>
+        </w:rPr>
+        <w:t>AES</w:t>
+      </w:r>
+      <w:r>
+        <w:rPr>
+          <w:rFonts w:ascii="Times New Roman" w:eastAsia="標楷體" w:hAnsi="Times New Roman" w:cs="Times New Roman" w:hint="eastAsia"/>
+          <w:szCs w:val="24"/>
+        </w:rPr>
+        <w:t>的</w:t>
+      </w:r>
+      <w:r>
+        <w:rPr>
+          <w:rFonts w:ascii="Times New Roman" w:eastAsia="標楷體" w:hAnsi="Times New Roman" w:cs="Times New Roman"/>
+          <w:szCs w:val="24"/>
+        </w:rPr>
+        <w:t>|X|</w:t>
+      </w:r>
+      <w:r>
+        <w:rPr>
+          <w:rFonts w:ascii="Times New Roman" w:eastAsia="標楷體" w:hAnsi="Times New Roman" w:cs="Times New Roman" w:hint="eastAsia"/>
+          <w:szCs w:val="24"/>
+        </w:rPr>
+        <w:t>是</w:t>
+      </w:r>
+      <w:r>
+        <w:rPr>
+          <w:rFonts w:ascii="Times New Roman" w:eastAsia="標楷體" w:hAnsi="Times New Roman" w:cs="Times New Roman"/>
+          <w:szCs w:val="24"/>
+        </w:rPr>
+        <w:t>128 bit</w:t>
+      </w:r>
+      <w:r>
+        <w:rPr>
+          <w:rFonts w:ascii="Times New Roman" w:eastAsia="標楷體" w:hAnsi="Times New Roman" w:cs="Times New Roman" w:hint="eastAsia"/>
+          <w:szCs w:val="24"/>
+        </w:rPr>
+        <w:t>，</w:t>
+      </w:r>
+      <m:oMath>
+        <m:r>
+          <w:rPr>
+            <w:rFonts w:ascii="Cambria Math" w:eastAsia="標楷體" w:hAnsi="Cambria Math" w:cs="Times New Roman"/>
+            <w:szCs w:val="24"/>
+          </w:rPr>
+          <m:t>q²/|X|=1/2³²</m:t>
+        </m:r>
+        <m:r>
+          <w:rPr>
+            <w:rFonts w:ascii="Cambria Math" w:eastAsia="標楷體" w:hAnsi="Cambria Math" w:cs="Times New Roman" w:hint="eastAsia"/>
+            <w:szCs w:val="24"/>
+          </w:rPr>
+          <m:t>，</m:t>
+        </m:r>
+        <m:r>
+          <w:rPr>
+            <w:rFonts w:ascii="Cambria Math" w:eastAsia="標楷體" w:hAnsi="Cambria Math" w:cs="Times New Roman"/>
+            <w:szCs w:val="24"/>
+          </w:rPr>
+          <m:t>q²=2⁹⁶</m:t>
+        </m:r>
+        <m:r>
+          <w:rPr>
+            <w:rFonts w:ascii="Cambria Math" w:eastAsia="標楷體" w:hAnsi="Cambria Math" w:cs="Times New Roman" w:hint="eastAsia"/>
+            <w:szCs w:val="24"/>
+          </w:rPr>
+          <m:t>→</m:t>
+        </m:r>
+        <m:r>
+          <w:rPr>
+            <w:rFonts w:ascii="Cambria Math" w:eastAsia="標楷體" w:hAnsi="Cambria Math" w:cs="Times New Roman"/>
+            <w:szCs w:val="24"/>
+          </w:rPr>
+          <m:t>q=2⁴⁸</m:t>
+        </m:r>
+      </m:oMath>
+      <w:r>
+        <w:rPr>
+          <w:rFonts w:ascii="Times New Roman" w:eastAsia="標楷體" w:hAnsi="Times New Roman" w:cs="Times New Roman" w:hint="eastAsia"/>
+          <w:szCs w:val="24"/>
+        </w:rPr>
+        <w:t>，這個大小夠用非常非常久。</w:t>
+      </w:r>
+    </w:p>
+    <w:p>
+      <w:pPr>
+        <w:spacing w:beforeLines="100" w:before="360" w:afterLines="50" w:after="180" w:line="360" w:lineRule="auto"/>
+        <w:rPr>
+          <w:rFonts w:ascii="Times New Roman" w:eastAsia="標楷體" w:hAnsi="Times New Roman" w:cs="Times New Roman"/>
+          <w:b/>
+          <w:bCs/>
+          <w:sz w:val="32"/>
+          <w:szCs w:val="32"/>
+        </w:rPr>
+      </w:pPr>
+      <w:r>
+        <w:rPr>
+          <w:rFonts w:ascii="Times New Roman" w:eastAsia="標楷體" w:hAnsi="Times New Roman" w:cs="Times New Roman" w:hint="eastAsia"/>
+          <w:b/>
+          <w:bCs/>
+          <w:sz w:val="32"/>
+          <w:szCs w:val="32"/>
+        </w:rPr>
+        <w:t>1</w:t>
+      </w:r>
+      <w:r>
+        <w:rPr>
+          <w:rFonts w:ascii="Times New Roman" w:eastAsia="標楷體" w:hAnsi="Times New Roman" w:cs="Times New Roman"/>
+          <w:b/>
+          <w:bCs/>
+          <w:sz w:val="32"/>
+          <w:szCs w:val="32"/>
+        </w:rPr>
+        <w:t>4.</w:t>
+      </w:r>
+      <w:r>
+        <w:rPr>
+          <w:rFonts w:hint="eastAsia"/>
+        </w:rPr>
+        <w:t xml:space="preserve"> </w:t>
+      </w:r>
+      <w:r>
+        <w:rPr>
+          <w:rFonts w:ascii="Times New Roman" w:eastAsia="標楷體" w:hAnsi="Times New Roman" w:cs="Times New Roman" w:hint="eastAsia"/>
+          <w:b/>
+          <w:bCs/>
+          <w:sz w:val="32"/>
+          <w:szCs w:val="32"/>
+        </w:rPr>
+        <w:t>密碼系統之安全性程度</w:t>
+      </w:r>
+    </w:p>
+    <w:p>
+      <w:pPr>
+        <w:pStyle w:val="ab"/>
+        <w:numPr>
+          <w:ilvl w:val="0"/>
+          <w:numId w:val="4"/>
+        </w:numPr>
+        <w:spacing w:beforeLines="50" w:before="180" w:afterLines="50" w:after="180" w:line="360" w:lineRule="auto"/>
+        <w:ind w:leftChars="0"/>
+        <w:rPr>
+          <w:rFonts w:ascii="Times New Roman" w:eastAsia="標楷體" w:hAnsi="Times New Roman" w:cs="Times New Roman"/>
+          <w:szCs w:val="24"/>
+        </w:rPr>
+      </w:pPr>
+      <w:r>
+        <w:rPr>
+          <w:rFonts w:ascii="Times New Roman" w:eastAsia="標楷體" w:hAnsi="Times New Roman" w:cs="Times New Roman" w:hint="eastAsia"/>
+          <w:szCs w:val="24"/>
+        </w:rPr>
+        <w:t>無條件安全</w:t>
+      </w:r>
+      <w:r>
+        <w:rPr>
+          <w:rFonts w:ascii="Times New Roman" w:eastAsia="標楷體" w:hAnsi="Times New Roman" w:cs="Times New Roman" w:hint="eastAsia"/>
+          <w:szCs w:val="24"/>
+        </w:rPr>
+        <w:t>(Unconditionally Secure)</w:t>
+      </w:r>
+    </w:p>
+    <w:p>
+      <w:pPr>
+        <w:pStyle w:val="ab"/>
+        <w:spacing w:beforeLines="50" w:before="180" w:afterLines="50" w:after="180" w:line="360" w:lineRule="auto"/>
+        <w:ind w:leftChars="0" w:left="440"/>
+        <w:rPr>
+          <w:rFonts w:ascii="Times New Roman" w:eastAsia="標楷體" w:hAnsi="Times New Roman" w:cs="Times New Roman"/>
+          <w:szCs w:val="24"/>
+        </w:rPr>
+      </w:pPr>
+      <w:r>
+        <w:rPr>
+          <w:rFonts w:ascii="Times New Roman" w:eastAsia="標楷體" w:hAnsi="Times New Roman" w:cs="Times New Roman" w:hint="eastAsia"/>
+          <w:szCs w:val="24"/>
+        </w:rPr>
+        <w:t>非法使用者不管截獲多少</w:t>
+      </w:r>
+      <w:proofErr w:type="gramStart"/>
+      <w:r>
+        <w:rPr>
+          <w:rFonts w:ascii="Times New Roman" w:eastAsia="標楷體" w:hAnsi="Times New Roman" w:cs="Times New Roman" w:hint="eastAsia"/>
+          <w:szCs w:val="24"/>
+        </w:rPr>
+        <w:t>個密文</w:t>
+      </w:r>
+      <w:proofErr w:type="gramEnd"/>
+      <w:r>
+        <w:rPr>
+          <w:rFonts w:ascii="Times New Roman" w:eastAsia="標楷體" w:hAnsi="Times New Roman" w:cs="Times New Roman" w:hint="eastAsia"/>
+          <w:szCs w:val="24"/>
+        </w:rPr>
+        <w:t>，用盡各種方法還是沒有足夠資訊可以導出明文之機密資料。</w:t>
+      </w:r>
+    </w:p>
+    <w:p>
+      <w:pPr>
+        <w:pStyle w:val="ab"/>
+        <w:numPr>
+          <w:ilvl w:val="0"/>
+          <w:numId w:val="4"/>
+        </w:numPr>
+        <w:spacing w:beforeLines="50" w:before="180" w:afterLines="50" w:after="180" w:line="360" w:lineRule="auto"/>
+        <w:ind w:leftChars="0"/>
+        <w:rPr>
+          <w:rFonts w:ascii="Times New Roman" w:eastAsia="標楷體" w:hAnsi="Times New Roman" w:cs="Times New Roman"/>
+          <w:szCs w:val="24"/>
+        </w:rPr>
+      </w:pPr>
+      <w:r>
+        <w:rPr>
+          <w:rFonts w:ascii="Times New Roman" w:eastAsia="標楷體" w:hAnsi="Times New Roman" w:cs="Times New Roman" w:hint="eastAsia"/>
+          <w:szCs w:val="24"/>
+        </w:rPr>
+        <w:t>計算安全</w:t>
+      </w:r>
+      <w:r>
+        <w:rPr>
+          <w:rFonts w:ascii="Times New Roman" w:eastAsia="標楷體" w:hAnsi="Times New Roman" w:cs="Times New Roman" w:hint="eastAsia"/>
+          <w:szCs w:val="24"/>
+        </w:rPr>
+        <w:t>(Computationally Secure)</w:t>
+      </w:r>
+    </w:p>
+    <w:p>
+      <w:pPr>
+        <w:pStyle w:val="ab"/>
+        <w:spacing w:beforeLines="50" w:before="180" w:afterLines="50" w:after="180" w:line="360" w:lineRule="auto"/>
+        <w:ind w:leftChars="0" w:left="440"/>
+        <w:rPr>
+          <w:rFonts w:ascii="Times New Roman" w:eastAsia="標楷體" w:hAnsi="Times New Roman" w:cs="Times New Roman" w:hint="eastAsia"/>
+          <w:szCs w:val="24"/>
+        </w:rPr>
+      </w:pPr>
+      <w:r>
+        <w:rPr>
+          <w:rFonts w:ascii="Times New Roman" w:eastAsia="標楷體" w:hAnsi="Times New Roman" w:cs="Times New Roman" w:hint="eastAsia"/>
+          <w:szCs w:val="24"/>
+        </w:rPr>
+        <w:t>以目前或未來預測之科技、合理之資源設備下，要破解密碼系統需要一段相當長的時間（例如數百年）。</w:t>
       </w:r>
     </w:p>
     <w:sectPr>
@@ -621,7 +1986,7 @@
 </file>
 
 <file path=word/endnotes.xml><?xml version="1.0" encoding="utf-8"?>
-<w:endnotes xmlns:wpc="http://schemas.microsoft.com/office/word/2010/wordprocessingCanvas" xmlns:cx="http://schemas.microsoft.com/office/drawing/2014/chartex" xmlns:cx1="http://schemas.microsoft.com/office/drawing/2015/9/8/chartex" xmlns:cx2="http://schemas.microsoft.com/office/drawing/2015/10/21/chartex" xmlns:cx3="http://schemas.microsoft.com/office/drawing/2016/5/9/chartex" xmlns:cx4="http://schemas.microsoft.com/office/drawing/2016/5/10/chartex" xmlns:cx5="http://schemas.microsoft.com/office/drawing/2016/5/11/chartex" xmlns:cx6="http://schemas.microsoft.com/office/drawing/2016/5/12/chartex" xmlns:cx7="http://schemas.microsoft.com/office/drawing/2016/5/13/chartex" xmlns:cx8="http://schemas.microsoft.com/office/drawing/2016/5/14/chartex" xmlns:mc="http://schemas.openxmlformats.org/markup-compatibility/2006" xmlns:aink="http://schemas.microsoft.com/office/drawing/2016/ink" xmlns:am3d="http://schemas.microsoft.com/office/drawing/2017/model3d" xmlns:o="urn:schemas-microsoft-com:office:office" xmlns:oel="http://schemas.microsoft.com/office/2019/extlst" xmlns:r="http://schemas.openxmlformats.org/officeDocument/2006/relationships" xmlns:m="http://schemas.openxmlformats.org/officeDocument/2006/math" xmlns:v="urn:schemas-microsoft-com:vml" xmlns:wp14="http://schemas.microsoft.com/office/word/2010/wordprocessingDrawing" xmlns:wp="http://schemas.openxmlformats.org/drawingml/2006/wordprocessingDrawing" xmlns:w10="urn:schemas-microsoft-com:office:word" xmlns:w="http://schemas.openxmlformats.org/wordprocessingml/2006/main" xmlns:w14="http://schemas.microsoft.com/office/word/2010/wordml" xmlns:w15="http://schemas.microsoft.com/office/word/2012/wordml" xmlns:w16cex="http://schemas.microsoft.com/office/word/2018/wordml/cex" xmlns:w16cid="http://schemas.microsoft.com/office/word/2016/wordml/cid" xmlns:w16="http://schemas.microsoft.com/office/word/2018/wordml" xmlns:w16du="http://schemas.microsoft.com/office/word/2023/wordml/word16du" xmlns:w16sdtdh="http://schemas.microsoft.com/office/word/2020/wordml/sdtdatahash" xmlns:w16se="http://schemas.microsoft.com/office/word/2015/wordml/symex" xmlns:wpg="http://schemas.microsoft.com/office/word/2010/wordprocessingGroup" xmlns:wpi="http://schemas.microsoft.com/office/word/2010/wordprocessingInk" xmlns:wne="http://schemas.microsoft.com/office/word/2006/wordml" xmlns:wps="http://schemas.microsoft.com/office/word/2010/wordprocessingShape" mc:Ignorable="w14 w15 w16se w16cid w16 w16cex w16sdtdh wp14">
+<w:endnotes xmlns:wpc="http://schemas.microsoft.com/office/word/2010/wordprocessingCanvas" xmlns:cx="http://schemas.microsoft.com/office/drawing/2014/chartex" xmlns:cx1="http://schemas.microsoft.com/office/drawing/2015/9/8/chartex" xmlns:cx2="http://schemas.microsoft.com/office/drawing/2015/10/21/chartex" xmlns:cx3="http://schemas.microsoft.com/office/drawing/2016/5/9/chartex" xmlns:cx4="http://schemas.microsoft.com/office/drawing/2016/5/10/chartex" xmlns:cx5="http://schemas.microsoft.com/office/drawing/2016/5/11/chartex" xmlns:cx6="http://schemas.microsoft.com/office/drawing/2016/5/12/chartex" xmlns:cx7="http://schemas.microsoft.com/office/drawing/2016/5/13/chartex" xmlns:cx8="http://schemas.microsoft.com/office/drawing/2016/5/14/chartex" xmlns:mc="http://schemas.openxmlformats.org/markup-compatibility/2006" xmlns:aink="http://schemas.microsoft.com/office/drawing/2016/ink" xmlns:am3d="http://schemas.microsoft.com/office/drawing/2017/model3d" xmlns:o="urn:schemas-microsoft-com:office:office" xmlns:oel="http://schemas.microsoft.com/office/2019/extlst" xmlns:r="http://schemas.openxmlformats.org/officeDocument/2006/relationships" xmlns:m="http://schemas.openxmlformats.org/officeDocument/2006/math" xmlns:v="urn:schemas-microsoft-com:vml" xmlns:wp14="http://schemas.microsoft.com/office/word/2010/wordprocessingDrawing" xmlns:wp="http://schemas.openxmlformats.org/drawingml/2006/wordprocessingDrawing" xmlns:w10="urn:schemas-microsoft-com:office:word" xmlns:w="http://schemas.openxmlformats.org/wordprocessingml/2006/main" xmlns:w14="http://schemas.microsoft.com/office/word/2010/wordml" xmlns:w15="http://schemas.microsoft.com/office/word/2012/wordml" xmlns:w16cex="http://schemas.microsoft.com/office/word/2018/wordml/cex" xmlns:w16cid="http://schemas.microsoft.com/office/word/2016/wordml/cid" xmlns:w16="http://schemas.microsoft.com/office/word/2018/wordml" xmlns:w16sdtdh="http://schemas.microsoft.com/office/word/2020/wordml/sdtdatahash" xmlns:w16se="http://schemas.microsoft.com/office/word/2015/wordml/symex" xmlns:wpg="http://schemas.microsoft.com/office/word/2010/wordprocessingGroup" xmlns:wpi="http://schemas.microsoft.com/office/word/2010/wordprocessingInk" xmlns:wne="http://schemas.microsoft.com/office/word/2006/wordml" xmlns:wps="http://schemas.microsoft.com/office/word/2010/wordprocessingShape" mc:Ignorable="w14 w15 w16se w16cid w16 w16cex w16sdtdh wp14">
   <w:endnote w:type="separator" w:id="-1">
     <w:p>
       <w:r>
@@ -640,7 +2005,7 @@
 </file>
 
 <file path=word/footnotes.xml><?xml version="1.0" encoding="utf-8"?>
-<w:footnotes xmlns:wpc="http://schemas.microsoft.com/office/word/2010/wordprocessingCanvas" xmlns:cx="http://schemas.microsoft.com/office/drawing/2014/chartex" xmlns:cx1="http://schemas.microsoft.com/office/drawing/2015/9/8/chartex" xmlns:cx2="http://schemas.microsoft.com/office/drawing/2015/10/21/chartex" xmlns:cx3="http://schemas.microsoft.com/office/drawing/2016/5/9/chartex" xmlns:cx4="http://schemas.microsoft.com/office/drawing/2016/5/10/chartex" xmlns:cx5="http://schemas.microsoft.com/office/drawing/2016/5/11/chartex" xmlns:cx6="http://schemas.microsoft.com/office/drawing/2016/5/12/chartex" xmlns:cx7="http://schemas.microsoft.com/office/drawing/2016/5/13/chartex" xmlns:cx8="http://schemas.microsoft.com/office/drawing/2016/5/14/chartex" xmlns:mc="http://schemas.openxmlformats.org/markup-compatibility/2006" xmlns:aink="http://schemas.microsoft.com/office/drawing/2016/ink" xmlns:am3d="http://schemas.microsoft.com/office/drawing/2017/model3d" xmlns:o="urn:schemas-microsoft-com:office:office" xmlns:oel="http://schemas.microsoft.com/office/2019/extlst" xmlns:r="http://schemas.openxmlformats.org/officeDocument/2006/relationships" xmlns:m="http://schemas.openxmlformats.org/officeDocument/2006/math" xmlns:v="urn:schemas-microsoft-com:vml" xmlns:wp14="http://schemas.microsoft.com/office/word/2010/wordprocessingDrawing" xmlns:wp="http://schemas.openxmlformats.org/drawingml/2006/wordprocessingDrawing" xmlns:w10="urn:schemas-microsoft-com:office:word" xmlns:w="http://schemas.openxmlformats.org/wordprocessingml/2006/main" xmlns:w14="http://schemas.microsoft.com/office/word/2010/wordml" xmlns:w15="http://schemas.microsoft.com/office/word/2012/wordml" xmlns:w16cex="http://schemas.microsoft.com/office/word/2018/wordml/cex" xmlns:w16cid="http://schemas.microsoft.com/office/word/2016/wordml/cid" xmlns:w16="http://schemas.microsoft.com/office/word/2018/wordml" xmlns:w16du="http://schemas.microsoft.com/office/word/2023/wordml/word16du" xmlns:w16sdtdh="http://schemas.microsoft.com/office/word/2020/wordml/sdtdatahash" xmlns:w16se="http://schemas.microsoft.com/office/word/2015/wordml/symex" xmlns:wpg="http://schemas.microsoft.com/office/word/2010/wordprocessingGroup" xmlns:wpi="http://schemas.microsoft.com/office/word/2010/wordprocessingInk" xmlns:wne="http://schemas.microsoft.com/office/word/2006/wordml" xmlns:wps="http://schemas.microsoft.com/office/word/2010/wordprocessingShape" mc:Ignorable="w14 w15 w16se w16cid w16 w16cex w16sdtdh wp14">
+<w:footnotes xmlns:wpc="http://schemas.microsoft.com/office/word/2010/wordprocessingCanvas" xmlns:cx="http://schemas.microsoft.com/office/drawing/2014/chartex" xmlns:cx1="http://schemas.microsoft.com/office/drawing/2015/9/8/chartex" xmlns:cx2="http://schemas.microsoft.com/office/drawing/2015/10/21/chartex" xmlns:cx3="http://schemas.microsoft.com/office/drawing/2016/5/9/chartex" xmlns:cx4="http://schemas.microsoft.com/office/drawing/2016/5/10/chartex" xmlns:cx5="http://schemas.microsoft.com/office/drawing/2016/5/11/chartex" xmlns:cx6="http://schemas.microsoft.com/office/drawing/2016/5/12/chartex" xmlns:cx7="http://schemas.microsoft.com/office/drawing/2016/5/13/chartex" xmlns:cx8="http://schemas.microsoft.com/office/drawing/2016/5/14/chartex" xmlns:mc="http://schemas.openxmlformats.org/markup-compatibility/2006" xmlns:aink="http://schemas.microsoft.com/office/drawing/2016/ink" xmlns:am3d="http://schemas.microsoft.com/office/drawing/2017/model3d" xmlns:o="urn:schemas-microsoft-com:office:office" xmlns:oel="http://schemas.microsoft.com/office/2019/extlst" xmlns:r="http://schemas.openxmlformats.org/officeDocument/2006/relationships" xmlns:m="http://schemas.openxmlformats.org/officeDocument/2006/math" xmlns:v="urn:schemas-microsoft-com:vml" xmlns:wp14="http://schemas.microsoft.com/office/word/2010/wordprocessingDrawing" xmlns:wp="http://schemas.openxmlformats.org/drawingml/2006/wordprocessingDrawing" xmlns:w10="urn:schemas-microsoft-com:office:word" xmlns:w="http://schemas.openxmlformats.org/wordprocessingml/2006/main" xmlns:w14="http://schemas.microsoft.com/office/word/2010/wordml" xmlns:w15="http://schemas.microsoft.com/office/word/2012/wordml" xmlns:w16cex="http://schemas.microsoft.com/office/word/2018/wordml/cex" xmlns:w16cid="http://schemas.microsoft.com/office/word/2016/wordml/cid" xmlns:w16="http://schemas.microsoft.com/office/word/2018/wordml" xmlns:w16sdtdh="http://schemas.microsoft.com/office/word/2020/wordml/sdtdatahash" xmlns:w16se="http://schemas.microsoft.com/office/word/2015/wordml/symex" xmlns:wpg="http://schemas.microsoft.com/office/word/2010/wordprocessingGroup" xmlns:wpi="http://schemas.microsoft.com/office/word/2010/wordprocessingInk" xmlns:wne="http://schemas.microsoft.com/office/word/2006/wordml" xmlns:wps="http://schemas.microsoft.com/office/word/2010/wordprocessingShape" mc:Ignorable="w14 w15 w16se w16cid w16 w16cex w16sdtdh wp14">
   <w:footnote w:type="separator" w:id="-1">
     <w:p>
       <w:r>
@@ -659,7 +2024,7 @@
 </file>
 
 <file path=word/header1.xml><?xml version="1.0" encoding="utf-8"?>
-<w:hdr xmlns:wpc="http://schemas.microsoft.com/office/word/2010/wordprocessingCanvas" xmlns:cx="http://schemas.microsoft.com/office/drawing/2014/chartex" xmlns:cx1="http://schemas.microsoft.com/office/drawing/2015/9/8/chartex" xmlns:cx2="http://schemas.microsoft.com/office/drawing/2015/10/21/chartex" xmlns:cx3="http://schemas.microsoft.com/office/drawing/2016/5/9/chartex" xmlns:cx4="http://schemas.microsoft.com/office/drawing/2016/5/10/chartex" xmlns:cx5="http://schemas.microsoft.com/office/drawing/2016/5/11/chartex" xmlns:cx6="http://schemas.microsoft.com/office/drawing/2016/5/12/chartex" xmlns:cx7="http://schemas.microsoft.com/office/drawing/2016/5/13/chartex" xmlns:cx8="http://schemas.microsoft.com/office/drawing/2016/5/14/chartex" xmlns:mc="http://schemas.openxmlformats.org/markup-compatibility/2006" xmlns:aink="http://schemas.microsoft.com/office/drawing/2016/ink" xmlns:am3d="http://schemas.microsoft.com/office/drawing/2017/model3d" xmlns:o="urn:schemas-microsoft-com:office:office" xmlns:oel="http://schemas.microsoft.com/office/2019/extlst" xmlns:r="http://schemas.openxmlformats.org/officeDocument/2006/relationships" xmlns:m="http://schemas.openxmlformats.org/officeDocument/2006/math" xmlns:v="urn:schemas-microsoft-com:vml" xmlns:wp14="http://schemas.microsoft.com/office/word/2010/wordprocessingDrawing" xmlns:wp="http://schemas.openxmlformats.org/drawingml/2006/wordprocessingDrawing" xmlns:w10="urn:schemas-microsoft-com:office:word" xmlns:w="http://schemas.openxmlformats.org/wordprocessingml/2006/main" xmlns:w14="http://schemas.microsoft.com/office/word/2010/wordml" xmlns:w15="http://schemas.microsoft.com/office/word/2012/wordml" xmlns:w16cex="http://schemas.microsoft.com/office/word/2018/wordml/cex" xmlns:w16cid="http://schemas.microsoft.com/office/word/2016/wordml/cid" xmlns:w16="http://schemas.microsoft.com/office/word/2018/wordml" xmlns:w16du="http://schemas.microsoft.com/office/word/2023/wordml/word16du" xmlns:w16sdtdh="http://schemas.microsoft.com/office/word/2020/wordml/sdtdatahash" xmlns:w16se="http://schemas.microsoft.com/office/word/2015/wordml/symex" xmlns:wpg="http://schemas.microsoft.com/office/word/2010/wordprocessingGroup" xmlns:wpi="http://schemas.microsoft.com/office/word/2010/wordprocessingInk" xmlns:wne="http://schemas.microsoft.com/office/word/2006/wordml" xmlns:wps="http://schemas.microsoft.com/office/word/2010/wordprocessingShape" mc:Ignorable="w14 w15 w16se w16cid w16 w16cex w16sdtdh wp14">
+<w:hdr xmlns:wpc="http://schemas.microsoft.com/office/word/2010/wordprocessingCanvas" xmlns:cx="http://schemas.microsoft.com/office/drawing/2014/chartex" xmlns:cx1="http://schemas.microsoft.com/office/drawing/2015/9/8/chartex" xmlns:cx2="http://schemas.microsoft.com/office/drawing/2015/10/21/chartex" xmlns:cx3="http://schemas.microsoft.com/office/drawing/2016/5/9/chartex" xmlns:cx4="http://schemas.microsoft.com/office/drawing/2016/5/10/chartex" xmlns:cx5="http://schemas.microsoft.com/office/drawing/2016/5/11/chartex" xmlns:cx6="http://schemas.microsoft.com/office/drawing/2016/5/12/chartex" xmlns:cx7="http://schemas.microsoft.com/office/drawing/2016/5/13/chartex" xmlns:cx8="http://schemas.microsoft.com/office/drawing/2016/5/14/chartex" xmlns:mc="http://schemas.openxmlformats.org/markup-compatibility/2006" xmlns:aink="http://schemas.microsoft.com/office/drawing/2016/ink" xmlns:am3d="http://schemas.microsoft.com/office/drawing/2017/model3d" xmlns:o="urn:schemas-microsoft-com:office:office" xmlns:oel="http://schemas.microsoft.com/office/2019/extlst" xmlns:r="http://schemas.openxmlformats.org/officeDocument/2006/relationships" xmlns:m="http://schemas.openxmlformats.org/officeDocument/2006/math" xmlns:v="urn:schemas-microsoft-com:vml" xmlns:wp14="http://schemas.microsoft.com/office/word/2010/wordprocessingDrawing" xmlns:wp="http://schemas.openxmlformats.org/drawingml/2006/wordprocessingDrawing" xmlns:w10="urn:schemas-microsoft-com:office:word" xmlns:w="http://schemas.openxmlformats.org/wordprocessingml/2006/main" xmlns:w14="http://schemas.microsoft.com/office/word/2010/wordml" xmlns:w15="http://schemas.microsoft.com/office/word/2012/wordml" xmlns:w16cex="http://schemas.microsoft.com/office/word/2018/wordml/cex" xmlns:w16cid="http://schemas.microsoft.com/office/word/2016/wordml/cid" xmlns:w16="http://schemas.microsoft.com/office/word/2018/wordml" xmlns:w16sdtdh="http://schemas.microsoft.com/office/word/2020/wordml/sdtdatahash" xmlns:w16se="http://schemas.microsoft.com/office/word/2015/wordml/symex" xmlns:wpg="http://schemas.microsoft.com/office/word/2010/wordprocessingGroup" xmlns:wpi="http://schemas.microsoft.com/office/word/2010/wordprocessingInk" xmlns:wne="http://schemas.microsoft.com/office/word/2006/wordml" xmlns:wps="http://schemas.microsoft.com/office/word/2010/wordprocessingShape" mc:Ignorable="w14 w15 w16se w16cid w16 w16cex w16sdtdh wp14">
   <w:p>
     <w:pPr>
       <w:pStyle w:val="a3"/>
@@ -699,7 +2064,7 @@
 </file>
 
 <file path=word/header2.xml><?xml version="1.0" encoding="utf-8"?>
-<w:hdr xmlns:wpc="http://schemas.microsoft.com/office/word/2010/wordprocessingCanvas" xmlns:cx="http://schemas.microsoft.com/office/drawing/2014/chartex" xmlns:cx1="http://schemas.microsoft.com/office/drawing/2015/9/8/chartex" xmlns:cx2="http://schemas.microsoft.com/office/drawing/2015/10/21/chartex" xmlns:cx3="http://schemas.microsoft.com/office/drawing/2016/5/9/chartex" xmlns:cx4="http://schemas.microsoft.com/office/drawing/2016/5/10/chartex" xmlns:cx5="http://schemas.microsoft.com/office/drawing/2016/5/11/chartex" xmlns:cx6="http://schemas.microsoft.com/office/drawing/2016/5/12/chartex" xmlns:cx7="http://schemas.microsoft.com/office/drawing/2016/5/13/chartex" xmlns:cx8="http://schemas.microsoft.com/office/drawing/2016/5/14/chartex" xmlns:mc="http://schemas.openxmlformats.org/markup-compatibility/2006" xmlns:aink="http://schemas.microsoft.com/office/drawing/2016/ink" xmlns:am3d="http://schemas.microsoft.com/office/drawing/2017/model3d" xmlns:o="urn:schemas-microsoft-com:office:office" xmlns:oel="http://schemas.microsoft.com/office/2019/extlst" xmlns:r="http://schemas.openxmlformats.org/officeDocument/2006/relationships" xmlns:m="http://schemas.openxmlformats.org/officeDocument/2006/math" xmlns:v="urn:schemas-microsoft-com:vml" xmlns:wp14="http://schemas.microsoft.com/office/word/2010/wordprocessingDrawing" xmlns:wp="http://schemas.openxmlformats.org/drawingml/2006/wordprocessingDrawing" xmlns:w10="urn:schemas-microsoft-com:office:word" xmlns:w="http://schemas.openxmlformats.org/wordprocessingml/2006/main" xmlns:w14="http://schemas.microsoft.com/office/word/2010/wordml" xmlns:w15="http://schemas.microsoft.com/office/word/2012/wordml" xmlns:w16cex="http://schemas.microsoft.com/office/word/2018/wordml/cex" xmlns:w16cid="http://schemas.microsoft.com/office/word/2016/wordml/cid" xmlns:w16="http://schemas.microsoft.com/office/word/2018/wordml" xmlns:w16du="http://schemas.microsoft.com/office/word/2023/wordml/word16du" xmlns:w16sdtdh="http://schemas.microsoft.com/office/word/2020/wordml/sdtdatahash" xmlns:w16se="http://schemas.microsoft.com/office/word/2015/wordml/symex" xmlns:wpg="http://schemas.microsoft.com/office/word/2010/wordprocessingGroup" xmlns:wpi="http://schemas.microsoft.com/office/word/2010/wordprocessingInk" xmlns:wne="http://schemas.microsoft.com/office/word/2006/wordml" xmlns:wps="http://schemas.microsoft.com/office/word/2010/wordprocessingShape" mc:Ignorable="w14 w15 w16se w16cid w16 w16cex w16sdtdh wp14">
+<w:hdr xmlns:wpc="http://schemas.microsoft.com/office/word/2010/wordprocessingCanvas" xmlns:cx="http://schemas.microsoft.com/office/drawing/2014/chartex" xmlns:cx1="http://schemas.microsoft.com/office/drawing/2015/9/8/chartex" xmlns:cx2="http://schemas.microsoft.com/office/drawing/2015/10/21/chartex" xmlns:cx3="http://schemas.microsoft.com/office/drawing/2016/5/9/chartex" xmlns:cx4="http://schemas.microsoft.com/office/drawing/2016/5/10/chartex" xmlns:cx5="http://schemas.microsoft.com/office/drawing/2016/5/11/chartex" xmlns:cx6="http://schemas.microsoft.com/office/drawing/2016/5/12/chartex" xmlns:cx7="http://schemas.microsoft.com/office/drawing/2016/5/13/chartex" xmlns:cx8="http://schemas.microsoft.com/office/drawing/2016/5/14/chartex" xmlns:mc="http://schemas.openxmlformats.org/markup-compatibility/2006" xmlns:aink="http://schemas.microsoft.com/office/drawing/2016/ink" xmlns:am3d="http://schemas.microsoft.com/office/drawing/2017/model3d" xmlns:o="urn:schemas-microsoft-com:office:office" xmlns:oel="http://schemas.microsoft.com/office/2019/extlst" xmlns:r="http://schemas.openxmlformats.org/officeDocument/2006/relationships" xmlns:m="http://schemas.openxmlformats.org/officeDocument/2006/math" xmlns:v="urn:schemas-microsoft-com:vml" xmlns:wp14="http://schemas.microsoft.com/office/word/2010/wordprocessingDrawing" xmlns:wp="http://schemas.openxmlformats.org/drawingml/2006/wordprocessingDrawing" xmlns:w10="urn:schemas-microsoft-com:office:word" xmlns:w="http://schemas.openxmlformats.org/wordprocessingml/2006/main" xmlns:w14="http://schemas.microsoft.com/office/word/2010/wordml" xmlns:w15="http://schemas.microsoft.com/office/word/2012/wordml" xmlns:w16cex="http://schemas.microsoft.com/office/word/2018/wordml/cex" xmlns:w16cid="http://schemas.microsoft.com/office/word/2016/wordml/cid" xmlns:w16="http://schemas.microsoft.com/office/word/2018/wordml" xmlns:w16sdtdh="http://schemas.microsoft.com/office/word/2020/wordml/sdtdatahash" xmlns:w16se="http://schemas.microsoft.com/office/word/2015/wordml/symex" xmlns:wpg="http://schemas.microsoft.com/office/word/2010/wordprocessingGroup" xmlns:wpi="http://schemas.microsoft.com/office/word/2010/wordprocessingInk" xmlns:wne="http://schemas.microsoft.com/office/word/2006/wordml" xmlns:wps="http://schemas.microsoft.com/office/word/2010/wordprocessingShape" mc:Ignorable="w14 w15 w16se w16cid w16 w16cex w16sdtdh wp14">
   <w:p>
     <w:pPr>
       <w:pStyle w:val="a3"/>
@@ -739,8 +2104,121 @@
 </file>
 
 <file path=word/numbering.xml><?xml version="1.0" encoding="utf-8"?>
-<w:numbering xmlns:wpc="http://schemas.microsoft.com/office/word/2010/wordprocessingCanvas" xmlns:cx="http://schemas.microsoft.com/office/drawing/2014/chartex" xmlns:cx1="http://schemas.microsoft.com/office/drawing/2015/9/8/chartex" xmlns:cx2="http://schemas.microsoft.com/office/drawing/2015/10/21/chartex" xmlns:cx3="http://schemas.microsoft.com/office/drawing/2016/5/9/chartex" xmlns:cx4="http://schemas.microsoft.com/office/drawing/2016/5/10/chartex" xmlns:cx5="http://schemas.microsoft.com/office/drawing/2016/5/11/chartex" xmlns:cx6="http://schemas.microsoft.com/office/drawing/2016/5/12/chartex" xmlns:cx7="http://schemas.microsoft.com/office/drawing/2016/5/13/chartex" xmlns:cx8="http://schemas.microsoft.com/office/drawing/2016/5/14/chartex" xmlns:mc="http://schemas.openxmlformats.org/markup-compatibility/2006" xmlns:aink="http://schemas.microsoft.com/office/drawing/2016/ink" xmlns:am3d="http://schemas.microsoft.com/office/drawing/2017/model3d" xmlns:o="urn:schemas-microsoft-com:office:office" xmlns:oel="http://schemas.microsoft.com/office/2019/extlst" xmlns:r="http://schemas.openxmlformats.org/officeDocument/2006/relationships" xmlns:m="http://schemas.openxmlformats.org/officeDocument/2006/math" xmlns:v="urn:schemas-microsoft-com:vml" xmlns:wp14="http://schemas.microsoft.com/office/word/2010/wordprocessingDrawing" xmlns:wp="http://schemas.openxmlformats.org/drawingml/2006/wordprocessingDrawing" xmlns:w10="urn:schemas-microsoft-com:office:word" xmlns:w="http://schemas.openxmlformats.org/wordprocessingml/2006/main" xmlns:w14="http://schemas.microsoft.com/office/word/2010/wordml" xmlns:w15="http://schemas.microsoft.com/office/word/2012/wordml" xmlns:w16cex="http://schemas.microsoft.com/office/word/2018/wordml/cex" xmlns:w16cid="http://schemas.microsoft.com/office/word/2016/wordml/cid" xmlns:w16="http://schemas.microsoft.com/office/word/2018/wordml" xmlns:w16du="http://schemas.microsoft.com/office/word/2023/wordml/word16du" xmlns:w16sdtdh="http://schemas.microsoft.com/office/word/2020/wordml/sdtdatahash" xmlns:w16se="http://schemas.microsoft.com/office/word/2015/wordml/symex" xmlns:wpg="http://schemas.microsoft.com/office/word/2010/wordprocessingGroup" xmlns:wpi="http://schemas.microsoft.com/office/word/2010/wordprocessingInk" xmlns:wne="http://schemas.microsoft.com/office/word/2006/wordml" xmlns:wps="http://schemas.microsoft.com/office/word/2010/wordprocessingShape" mc:Ignorable="w14 w15 w16se w16cid w16 w16cex w16sdtdh wp14">
+<w:numbering xmlns:wpc="http://schemas.microsoft.com/office/word/2010/wordprocessingCanvas" xmlns:cx="http://schemas.microsoft.com/office/drawing/2014/chartex" xmlns:cx1="http://schemas.microsoft.com/office/drawing/2015/9/8/chartex" xmlns:cx2="http://schemas.microsoft.com/office/drawing/2015/10/21/chartex" xmlns:cx3="http://schemas.microsoft.com/office/drawing/2016/5/9/chartex" xmlns:cx4="http://schemas.microsoft.com/office/drawing/2016/5/10/chartex" xmlns:cx5="http://schemas.microsoft.com/office/drawing/2016/5/11/chartex" xmlns:cx6="http://schemas.microsoft.com/office/drawing/2016/5/12/chartex" xmlns:cx7="http://schemas.microsoft.com/office/drawing/2016/5/13/chartex" xmlns:cx8="http://schemas.microsoft.com/office/drawing/2016/5/14/chartex" xmlns:mc="http://schemas.openxmlformats.org/markup-compatibility/2006" xmlns:aink="http://schemas.microsoft.com/office/drawing/2016/ink" xmlns:am3d="http://schemas.microsoft.com/office/drawing/2017/model3d" xmlns:o="urn:schemas-microsoft-com:office:office" xmlns:oel="http://schemas.microsoft.com/office/2019/extlst" xmlns:r="http://schemas.openxmlformats.org/officeDocument/2006/relationships" xmlns:m="http://schemas.openxmlformats.org/officeDocument/2006/math" xmlns:v="urn:schemas-microsoft-com:vml" xmlns:wp14="http://schemas.microsoft.com/office/word/2010/wordprocessingDrawing" xmlns:wp="http://schemas.openxmlformats.org/drawingml/2006/wordprocessingDrawing" xmlns:w10="urn:schemas-microsoft-com:office:word" xmlns:w="http://schemas.openxmlformats.org/wordprocessingml/2006/main" xmlns:w14="http://schemas.microsoft.com/office/word/2010/wordml" xmlns:w15="http://schemas.microsoft.com/office/word/2012/wordml" xmlns:w16cex="http://schemas.microsoft.com/office/word/2018/wordml/cex" xmlns:w16cid="http://schemas.microsoft.com/office/word/2016/wordml/cid" xmlns:w16="http://schemas.microsoft.com/office/word/2018/wordml" xmlns:w16sdtdh="http://schemas.microsoft.com/office/word/2020/wordml/sdtdatahash" xmlns:w16se="http://schemas.microsoft.com/office/word/2015/wordml/symex" xmlns:wpg="http://schemas.microsoft.com/office/word/2010/wordprocessingGroup" xmlns:wpi="http://schemas.microsoft.com/office/word/2010/wordprocessingInk" xmlns:wne="http://schemas.microsoft.com/office/word/2006/wordml" xmlns:wps="http://schemas.microsoft.com/office/word/2010/wordprocessingShape" mc:Ignorable="w14 w15 w16se w16cid w16 w16cex w16sdtdh wp14">
   <w:abstractNum w:abstractNumId="0" w15:restartNumberingAfterBreak="0">
+    <w:nsid w:val="16A2743B"/>
+    <w:multiLevelType w:val="hybridMultilevel"/>
+    <w:tmpl w:val="BDB43C3E"/>
+    <w:lvl w:ilvl="0" w:tplc="C26AD11E">
+      <w:start w:val="1"/>
+      <w:numFmt w:val="bullet"/>
+      <w:lvlText w:val="►"/>
+      <w:lvlJc w:val="left"/>
+      <w:pPr>
+        <w:ind w:left="440" w:hanging="440"/>
+      </w:pPr>
+      <w:rPr>
+        <w:rFonts w:ascii="Ubuntu Medium" w:hAnsi="Ubuntu Medium" w:hint="default"/>
+      </w:rPr>
+    </w:lvl>
+    <w:lvl w:ilvl="1" w:tplc="0409000B" w:tentative="1">
+      <w:start w:val="1"/>
+      <w:numFmt w:val="bullet"/>
+      <w:lvlText w:val=""/>
+      <w:lvlJc w:val="left"/>
+      <w:pPr>
+        <w:ind w:left="880" w:hanging="440"/>
+      </w:pPr>
+      <w:rPr>
+        <w:rFonts w:ascii="Wingdings" w:hAnsi="Wingdings" w:hint="default"/>
+      </w:rPr>
+    </w:lvl>
+    <w:lvl w:ilvl="2" w:tplc="0409000D" w:tentative="1">
+      <w:start w:val="1"/>
+      <w:numFmt w:val="bullet"/>
+      <w:lvlText w:val=""/>
+      <w:lvlJc w:val="left"/>
+      <w:pPr>
+        <w:ind w:left="1320" w:hanging="440"/>
+      </w:pPr>
+      <w:rPr>
+        <w:rFonts w:ascii="Wingdings" w:hAnsi="Wingdings" w:hint="default"/>
+      </w:rPr>
+    </w:lvl>
+    <w:lvl w:ilvl="3" w:tplc="04090001" w:tentative="1">
+      <w:start w:val="1"/>
+      <w:numFmt w:val="bullet"/>
+      <w:lvlText w:val=""/>
+      <w:lvlJc w:val="left"/>
+      <w:pPr>
+        <w:ind w:left="1760" w:hanging="440"/>
+      </w:pPr>
+      <w:rPr>
+        <w:rFonts w:ascii="Wingdings" w:hAnsi="Wingdings" w:hint="default"/>
+      </w:rPr>
+    </w:lvl>
+    <w:lvl w:ilvl="4" w:tplc="0409000B" w:tentative="1">
+      <w:start w:val="1"/>
+      <w:numFmt w:val="bullet"/>
+      <w:lvlText w:val=""/>
+      <w:lvlJc w:val="left"/>
+      <w:pPr>
+        <w:ind w:left="2200" w:hanging="440"/>
+      </w:pPr>
+      <w:rPr>
+        <w:rFonts w:ascii="Wingdings" w:hAnsi="Wingdings" w:hint="default"/>
+      </w:rPr>
+    </w:lvl>
+    <w:lvl w:ilvl="5" w:tplc="0409000D" w:tentative="1">
+      <w:start w:val="1"/>
+      <w:numFmt w:val="bullet"/>
+      <w:lvlText w:val=""/>
+      <w:lvlJc w:val="left"/>
+      <w:pPr>
+        <w:ind w:left="2640" w:hanging="440"/>
+      </w:pPr>
+      <w:rPr>
+        <w:rFonts w:ascii="Wingdings" w:hAnsi="Wingdings" w:hint="default"/>
+      </w:rPr>
+    </w:lvl>
+    <w:lvl w:ilvl="6" w:tplc="04090001" w:tentative="1">
+      <w:start w:val="1"/>
+      <w:numFmt w:val="bullet"/>
+      <w:lvlText w:val=""/>
+      <w:lvlJc w:val="left"/>
+      <w:pPr>
+        <w:ind w:left="3080" w:hanging="440"/>
+      </w:pPr>
+      <w:rPr>
+        <w:rFonts w:ascii="Wingdings" w:hAnsi="Wingdings" w:hint="default"/>
+      </w:rPr>
+    </w:lvl>
+    <w:lvl w:ilvl="7" w:tplc="0409000B" w:tentative="1">
+      <w:start w:val="1"/>
+      <w:numFmt w:val="bullet"/>
+      <w:lvlText w:val=""/>
+      <w:lvlJc w:val="left"/>
+      <w:pPr>
+        <w:ind w:left="3520" w:hanging="440"/>
+      </w:pPr>
+      <w:rPr>
+        <w:rFonts w:ascii="Wingdings" w:hAnsi="Wingdings" w:hint="default"/>
+      </w:rPr>
+    </w:lvl>
+    <w:lvl w:ilvl="8" w:tplc="0409000D" w:tentative="1">
+      <w:start w:val="1"/>
+      <w:numFmt w:val="bullet"/>
+      <w:lvlText w:val=""/>
+      <w:lvlJc w:val="left"/>
+      <w:pPr>
+        <w:ind w:left="3960" w:hanging="440"/>
+      </w:pPr>
+      <w:rPr>
+        <w:rFonts w:ascii="Wingdings" w:hAnsi="Wingdings" w:hint="default"/>
+      </w:rPr>
+    </w:lvl>
+  </w:abstractNum>
+  <w:abstractNum w:abstractNumId="1" w15:restartNumberingAfterBreak="0">
     <w:nsid w:val="16FE4488"/>
     <w:multiLevelType w:val="hybridMultilevel"/>
     <w:tmpl w:val="9CDAC38A"/>
@@ -826,7 +2304,7 @@
       </w:pPr>
     </w:lvl>
   </w:abstractNum>
-  <w:abstractNum w:abstractNumId="1" w15:restartNumberingAfterBreak="0">
+  <w:abstractNum w:abstractNumId="2" w15:restartNumberingAfterBreak="0">
     <w:nsid w:val="19580C5B"/>
     <w:multiLevelType w:val="hybridMultilevel"/>
     <w:tmpl w:val="A8EAA286"/>
@@ -939,7 +2417,7 @@
       </w:rPr>
     </w:lvl>
   </w:abstractNum>
-  <w:abstractNum w:abstractNumId="2" w15:restartNumberingAfterBreak="0">
+  <w:abstractNum w:abstractNumId="3" w15:restartNumberingAfterBreak="0">
     <w:nsid w:val="617937C3"/>
     <w:multiLevelType w:val="hybridMultilevel"/>
     <w:tmpl w:val="5BD20AE8"/>
@@ -1028,14 +2506,133 @@
       </w:pPr>
     </w:lvl>
   </w:abstractNum>
+  <w:abstractNum w:abstractNumId="4" w15:restartNumberingAfterBreak="0">
+    <w:nsid w:val="7307170F"/>
+    <w:multiLevelType w:val="hybridMultilevel"/>
+    <w:tmpl w:val="38BCD5B4"/>
+    <w:lvl w:ilvl="0" w:tplc="C26AD11E">
+      <w:start w:val="1"/>
+      <w:numFmt w:val="bullet"/>
+      <w:lvlText w:val="►"/>
+      <w:lvlJc w:val="left"/>
+      <w:pPr>
+        <w:ind w:left="440" w:hanging="440"/>
+      </w:pPr>
+      <w:rPr>
+        <w:rFonts w:ascii="Ubuntu Medium" w:hAnsi="Ubuntu Medium" w:hint="default"/>
+      </w:rPr>
+    </w:lvl>
+    <w:lvl w:ilvl="1" w:tplc="FFFFFFFF" w:tentative="1">
+      <w:start w:val="1"/>
+      <w:numFmt w:val="bullet"/>
+      <w:lvlText w:val=""/>
+      <w:lvlJc w:val="left"/>
+      <w:pPr>
+        <w:ind w:left="880" w:hanging="440"/>
+      </w:pPr>
+      <w:rPr>
+        <w:rFonts w:ascii="Wingdings" w:hAnsi="Wingdings" w:hint="default"/>
+      </w:rPr>
+    </w:lvl>
+    <w:lvl w:ilvl="2" w:tplc="FFFFFFFF" w:tentative="1">
+      <w:start w:val="1"/>
+      <w:numFmt w:val="bullet"/>
+      <w:lvlText w:val=""/>
+      <w:lvlJc w:val="left"/>
+      <w:pPr>
+        <w:ind w:left="1320" w:hanging="440"/>
+      </w:pPr>
+      <w:rPr>
+        <w:rFonts w:ascii="Wingdings" w:hAnsi="Wingdings" w:hint="default"/>
+      </w:rPr>
+    </w:lvl>
+    <w:lvl w:ilvl="3" w:tplc="FFFFFFFF" w:tentative="1">
+      <w:start w:val="1"/>
+      <w:numFmt w:val="bullet"/>
+      <w:lvlText w:val=""/>
+      <w:lvlJc w:val="left"/>
+      <w:pPr>
+        <w:ind w:left="1760" w:hanging="440"/>
+      </w:pPr>
+      <w:rPr>
+        <w:rFonts w:ascii="Wingdings" w:hAnsi="Wingdings" w:hint="default"/>
+      </w:rPr>
+    </w:lvl>
+    <w:lvl w:ilvl="4" w:tplc="FFFFFFFF" w:tentative="1">
+      <w:start w:val="1"/>
+      <w:numFmt w:val="bullet"/>
+      <w:lvlText w:val=""/>
+      <w:lvlJc w:val="left"/>
+      <w:pPr>
+        <w:ind w:left="2200" w:hanging="440"/>
+      </w:pPr>
+      <w:rPr>
+        <w:rFonts w:ascii="Wingdings" w:hAnsi="Wingdings" w:hint="default"/>
+      </w:rPr>
+    </w:lvl>
+    <w:lvl w:ilvl="5" w:tplc="FFFFFFFF" w:tentative="1">
+      <w:start w:val="1"/>
+      <w:numFmt w:val="bullet"/>
+      <w:lvlText w:val=""/>
+      <w:lvlJc w:val="left"/>
+      <w:pPr>
+        <w:ind w:left="2640" w:hanging="440"/>
+      </w:pPr>
+      <w:rPr>
+        <w:rFonts w:ascii="Wingdings" w:hAnsi="Wingdings" w:hint="default"/>
+      </w:rPr>
+    </w:lvl>
+    <w:lvl w:ilvl="6" w:tplc="FFFFFFFF" w:tentative="1">
+      <w:start w:val="1"/>
+      <w:numFmt w:val="bullet"/>
+      <w:lvlText w:val=""/>
+      <w:lvlJc w:val="left"/>
+      <w:pPr>
+        <w:ind w:left="3080" w:hanging="440"/>
+      </w:pPr>
+      <w:rPr>
+        <w:rFonts w:ascii="Wingdings" w:hAnsi="Wingdings" w:hint="default"/>
+      </w:rPr>
+    </w:lvl>
+    <w:lvl w:ilvl="7" w:tplc="FFFFFFFF" w:tentative="1">
+      <w:start w:val="1"/>
+      <w:numFmt w:val="bullet"/>
+      <w:lvlText w:val=""/>
+      <w:lvlJc w:val="left"/>
+      <w:pPr>
+        <w:ind w:left="3520" w:hanging="440"/>
+      </w:pPr>
+      <w:rPr>
+        <w:rFonts w:ascii="Wingdings" w:hAnsi="Wingdings" w:hint="default"/>
+      </w:rPr>
+    </w:lvl>
+    <w:lvl w:ilvl="8" w:tplc="FFFFFFFF" w:tentative="1">
+      <w:start w:val="1"/>
+      <w:numFmt w:val="bullet"/>
+      <w:lvlText w:val=""/>
+      <w:lvlJc w:val="left"/>
+      <w:pPr>
+        <w:ind w:left="3960" w:hanging="440"/>
+      </w:pPr>
+      <w:rPr>
+        <w:rFonts w:ascii="Wingdings" w:hAnsi="Wingdings" w:hint="default"/>
+      </w:rPr>
+    </w:lvl>
+  </w:abstractNum>
   <w:num w:numId="1" w16cid:durableId="971256018">
+    <w:abstractNumId w:val="1"/>
+  </w:num>
+  <w:num w:numId="2" w16cid:durableId="458649257">
+    <w:abstractNumId w:val="2"/>
+  </w:num>
+  <w:num w:numId="3" w16cid:durableId="1130172353">
+    <w:abstractNumId w:val="3"/>
+  </w:num>
+  <w:num w:numId="4" w16cid:durableId="1470123583">
     <w:abstractNumId w:val="0"/>
   </w:num>
-  <w:num w:numId="2" w16cid:durableId="458649257">
-    <w:abstractNumId w:val="1"/>
-  </w:num>
-  <w:num w:numId="3" w16cid:durableId="1130172353">
-    <w:abstractNumId w:val="2"/>
+  <w:num w:numId="5" w16cid:durableId="1415862835">
+    <w:abstractNumId w:val="4"/>
   </w:num>
 </w:numbering>
 </file>

</xml_diff>